<commit_message>
feat: OS1 JESUS THANK YOU LORD GOD ALMIGHTY
</commit_message>
<xml_diff>
--- a/31OS Opercijni Systemy/1/KNT-122_Onyshchenko_Variant-19_PR1.docx
+++ b/31OS Opercijni Systemy/1/KNT-122_Onyshchenko_Variant-19_PR1.docx
@@ -384,14 +384,1439 @@
         <w:pStyle w:val="P"/>
       </w:pPr>
     </w:p>
+    <w:sdt>
+      <w:sdtPr>
+        <w:rPr>
+          <w:rFonts w:ascii="Times New Roman" w:hAnsi="Times New Roman" w:cs="Times New Roman"/>
+          <w:sz w:val="24"/>
+          <w:szCs w:val="24"/>
+        </w:rPr>
+        <w:id w:val="-796989246"/>
+        <w:docPartObj>
+          <w:docPartGallery w:val="Table of Contents"/>
+          <w:docPartUnique/>
+        </w:docPartObj>
+      </w:sdtPr>
+      <w:sdtEndPr>
+        <w:rPr>
+          <w:rFonts w:eastAsia="Times New Roman"/>
+          <w:b/>
+          <w:bCs/>
+          <w:color w:val="auto"/>
+        </w:rPr>
+      </w:sdtEndPr>
+      <w:sdtContent>
+        <w:p>
+          <w:pPr>
+            <w:pStyle w:val="a3"/>
+            <w:rPr>
+              <w:rFonts w:ascii="Times New Roman" w:hAnsi="Times New Roman" w:cs="Times New Roman"/>
+              <w:sz w:val="24"/>
+              <w:szCs w:val="24"/>
+            </w:rPr>
+          </w:pPr>
+        </w:p>
+        <w:p>
+          <w:pPr>
+            <w:pStyle w:val="11"/>
+            <w:tabs>
+              <w:tab w:val="right" w:leader="dot" w:pos="9016"/>
+            </w:tabs>
+            <w:rPr>
+              <w:rFonts w:ascii="Times New Roman" w:hAnsi="Times New Roman"/>
+              <w:noProof/>
+              <w:kern w:val="2"/>
+              <w:sz w:val="24"/>
+              <w:szCs w:val="24"/>
+              <w14:ligatures w14:val="standardContextual"/>
+            </w:rPr>
+          </w:pPr>
+          <w:r>
+            <w:rPr>
+              <w:rFonts w:ascii="Times New Roman" w:hAnsi="Times New Roman"/>
+              <w:sz w:val="24"/>
+              <w:szCs w:val="24"/>
+            </w:rPr>
+            <w:fldChar w:fldCharType="begin"/>
+          </w:r>
+          <w:r>
+            <w:rPr>
+              <w:rFonts w:ascii="Times New Roman" w:hAnsi="Times New Roman"/>
+              <w:sz w:val="24"/>
+              <w:szCs w:val="24"/>
+            </w:rPr>
+            <w:instrText xml:space="preserve"> TOC \o "1-3" \h \z \u </w:instrText>
+          </w:r>
+          <w:r>
+            <w:rPr>
+              <w:rFonts w:ascii="Times New Roman" w:hAnsi="Times New Roman"/>
+              <w:sz w:val="24"/>
+              <w:szCs w:val="24"/>
+            </w:rPr>
+            <w:fldChar w:fldCharType="separate"/>
+          </w:r>
+          <w:hyperlink w:anchor="_Toc179967574" w:history="1">
+            <w:r>
+              <w:rPr>
+                <w:rStyle w:val="a4"/>
+                <w:rFonts w:ascii="Times New Roman" w:hAnsi="Times New Roman"/>
+                <w:noProof/>
+                <w:sz w:val="24"/>
+                <w:szCs w:val="24"/>
+              </w:rPr>
+              <w:t>Основи програмування мовою Асемблер</w:t>
+            </w:r>
+            <w:r>
+              <w:rPr>
+                <w:rFonts w:ascii="Times New Roman" w:hAnsi="Times New Roman"/>
+                <w:noProof/>
+                <w:webHidden/>
+                <w:sz w:val="24"/>
+                <w:szCs w:val="24"/>
+              </w:rPr>
+              <w:tab/>
+            </w:r>
+            <w:r>
+              <w:rPr>
+                <w:rFonts w:ascii="Times New Roman" w:hAnsi="Times New Roman"/>
+                <w:noProof/>
+                <w:webHidden/>
+                <w:sz w:val="24"/>
+                <w:szCs w:val="24"/>
+              </w:rPr>
+              <w:fldChar w:fldCharType="begin"/>
+            </w:r>
+            <w:r>
+              <w:rPr>
+                <w:rFonts w:ascii="Times New Roman" w:hAnsi="Times New Roman"/>
+                <w:noProof/>
+                <w:webHidden/>
+                <w:sz w:val="24"/>
+                <w:szCs w:val="24"/>
+              </w:rPr>
+              <w:instrText xml:space="preserve"> PAGEREF _Toc179967574 \h </w:instrText>
+            </w:r>
+            <w:r>
+              <w:rPr>
+                <w:rFonts w:ascii="Times New Roman" w:hAnsi="Times New Roman"/>
+                <w:noProof/>
+                <w:webHidden/>
+                <w:sz w:val="24"/>
+                <w:szCs w:val="24"/>
+              </w:rPr>
+            </w:r>
+            <w:r>
+              <w:rPr>
+                <w:rFonts w:ascii="Times New Roman" w:hAnsi="Times New Roman"/>
+                <w:noProof/>
+                <w:webHidden/>
+                <w:sz w:val="24"/>
+                <w:szCs w:val="24"/>
+              </w:rPr>
+              <w:fldChar w:fldCharType="separate"/>
+            </w:r>
+            <w:r>
+              <w:rPr>
+                <w:rFonts w:ascii="Times New Roman" w:hAnsi="Times New Roman"/>
+                <w:noProof/>
+                <w:webHidden/>
+                <w:sz w:val="24"/>
+                <w:szCs w:val="24"/>
+              </w:rPr>
+              <w:t>3</w:t>
+            </w:r>
+            <w:r>
+              <w:rPr>
+                <w:rFonts w:ascii="Times New Roman" w:hAnsi="Times New Roman"/>
+                <w:noProof/>
+                <w:webHidden/>
+                <w:sz w:val="24"/>
+                <w:szCs w:val="24"/>
+              </w:rPr>
+              <w:fldChar w:fldCharType="end"/>
+            </w:r>
+          </w:hyperlink>
+        </w:p>
+        <w:p>
+          <w:pPr>
+            <w:pStyle w:val="11"/>
+            <w:tabs>
+              <w:tab w:val="right" w:leader="dot" w:pos="9016"/>
+            </w:tabs>
+            <w:rPr>
+              <w:rFonts w:ascii="Times New Roman" w:hAnsi="Times New Roman"/>
+              <w:noProof/>
+              <w:kern w:val="2"/>
+              <w:sz w:val="24"/>
+              <w:szCs w:val="24"/>
+              <w14:ligatures w14:val="standardContextual"/>
+            </w:rPr>
+          </w:pPr>
+          <w:hyperlink w:anchor="_Toc179967575" w:history="1">
+            <w:r>
+              <w:rPr>
+                <w:rStyle w:val="a4"/>
+                <w:rFonts w:ascii="Times New Roman" w:hAnsi="Times New Roman"/>
+                <w:noProof/>
+                <w:sz w:val="24"/>
+                <w:szCs w:val="24"/>
+              </w:rPr>
+              <w:t>Робота простих функцій вводу з клавіатури та виводу тексту</w:t>
+            </w:r>
+            <w:r>
+              <w:rPr>
+                <w:rFonts w:ascii="Times New Roman" w:hAnsi="Times New Roman"/>
+                <w:noProof/>
+                <w:webHidden/>
+                <w:sz w:val="24"/>
+                <w:szCs w:val="24"/>
+              </w:rPr>
+              <w:tab/>
+            </w:r>
+            <w:r>
+              <w:rPr>
+                <w:rFonts w:ascii="Times New Roman" w:hAnsi="Times New Roman"/>
+                <w:noProof/>
+                <w:webHidden/>
+                <w:sz w:val="24"/>
+                <w:szCs w:val="24"/>
+              </w:rPr>
+              <w:fldChar w:fldCharType="begin"/>
+            </w:r>
+            <w:r>
+              <w:rPr>
+                <w:rFonts w:ascii="Times New Roman" w:hAnsi="Times New Roman"/>
+                <w:noProof/>
+                <w:webHidden/>
+                <w:sz w:val="24"/>
+                <w:szCs w:val="24"/>
+              </w:rPr>
+              <w:instrText xml:space="preserve"> PAGEREF _Toc179967575 \h </w:instrText>
+            </w:r>
+            <w:r>
+              <w:rPr>
+                <w:rFonts w:ascii="Times New Roman" w:hAnsi="Times New Roman"/>
+                <w:noProof/>
+                <w:webHidden/>
+                <w:sz w:val="24"/>
+                <w:szCs w:val="24"/>
+              </w:rPr>
+            </w:r>
+            <w:r>
+              <w:rPr>
+                <w:rFonts w:ascii="Times New Roman" w:hAnsi="Times New Roman"/>
+                <w:noProof/>
+                <w:webHidden/>
+                <w:sz w:val="24"/>
+                <w:szCs w:val="24"/>
+              </w:rPr>
+              <w:fldChar w:fldCharType="separate"/>
+            </w:r>
+            <w:r>
+              <w:rPr>
+                <w:rFonts w:ascii="Times New Roman" w:hAnsi="Times New Roman"/>
+                <w:noProof/>
+                <w:webHidden/>
+                <w:sz w:val="24"/>
+                <w:szCs w:val="24"/>
+              </w:rPr>
+              <w:t>4</w:t>
+            </w:r>
+            <w:r>
+              <w:rPr>
+                <w:rFonts w:ascii="Times New Roman" w:hAnsi="Times New Roman"/>
+                <w:noProof/>
+                <w:webHidden/>
+                <w:sz w:val="24"/>
+                <w:szCs w:val="24"/>
+              </w:rPr>
+              <w:fldChar w:fldCharType="end"/>
+            </w:r>
+          </w:hyperlink>
+        </w:p>
+        <w:p>
+          <w:pPr>
+            <w:pStyle w:val="11"/>
+            <w:tabs>
+              <w:tab w:val="right" w:leader="dot" w:pos="9016"/>
+            </w:tabs>
+            <w:rPr>
+              <w:rFonts w:ascii="Times New Roman" w:hAnsi="Times New Roman"/>
+              <w:noProof/>
+              <w:kern w:val="2"/>
+              <w:sz w:val="24"/>
+              <w:szCs w:val="24"/>
+              <w14:ligatures w14:val="standardContextual"/>
+            </w:rPr>
+          </w:pPr>
+          <w:hyperlink w:anchor="_Toc179967576" w:history="1">
+            <w:r>
+              <w:rPr>
+                <w:rStyle w:val="a4"/>
+                <w:rFonts w:ascii="Times New Roman" w:hAnsi="Times New Roman"/>
+                <w:noProof/>
+                <w:sz w:val="24"/>
+                <w:szCs w:val="24"/>
+              </w:rPr>
+              <w:t xml:space="preserve">Програма Асемблеру для визначення версії </w:t>
+            </w:r>
+            <w:r>
+              <w:rPr>
+                <w:rStyle w:val="a4"/>
+                <w:rFonts w:ascii="Times New Roman" w:hAnsi="Times New Roman"/>
+                <w:noProof/>
+                <w:sz w:val="24"/>
+                <w:szCs w:val="24"/>
+                <w:lang w:val="en-US"/>
+              </w:rPr>
+              <w:t>MS DOS</w:t>
+            </w:r>
+            <w:r>
+              <w:rPr>
+                <w:rFonts w:ascii="Times New Roman" w:hAnsi="Times New Roman"/>
+                <w:noProof/>
+                <w:webHidden/>
+                <w:sz w:val="24"/>
+                <w:szCs w:val="24"/>
+              </w:rPr>
+              <w:tab/>
+            </w:r>
+            <w:r>
+              <w:rPr>
+                <w:rFonts w:ascii="Times New Roman" w:hAnsi="Times New Roman"/>
+                <w:noProof/>
+                <w:webHidden/>
+                <w:sz w:val="24"/>
+                <w:szCs w:val="24"/>
+              </w:rPr>
+              <w:fldChar w:fldCharType="begin"/>
+            </w:r>
+            <w:r>
+              <w:rPr>
+                <w:rFonts w:ascii="Times New Roman" w:hAnsi="Times New Roman"/>
+                <w:noProof/>
+                <w:webHidden/>
+                <w:sz w:val="24"/>
+                <w:szCs w:val="24"/>
+              </w:rPr>
+              <w:instrText xml:space="preserve"> PAGEREF _Toc179967576 \h </w:instrText>
+            </w:r>
+            <w:r>
+              <w:rPr>
+                <w:rFonts w:ascii="Times New Roman" w:hAnsi="Times New Roman"/>
+                <w:noProof/>
+                <w:webHidden/>
+                <w:sz w:val="24"/>
+                <w:szCs w:val="24"/>
+              </w:rPr>
+            </w:r>
+            <w:r>
+              <w:rPr>
+                <w:rFonts w:ascii="Times New Roman" w:hAnsi="Times New Roman"/>
+                <w:noProof/>
+                <w:webHidden/>
+                <w:sz w:val="24"/>
+                <w:szCs w:val="24"/>
+              </w:rPr>
+              <w:fldChar w:fldCharType="separate"/>
+            </w:r>
+            <w:r>
+              <w:rPr>
+                <w:rFonts w:ascii="Times New Roman" w:hAnsi="Times New Roman"/>
+                <w:noProof/>
+                <w:webHidden/>
+                <w:sz w:val="24"/>
+                <w:szCs w:val="24"/>
+              </w:rPr>
+              <w:t>4</w:t>
+            </w:r>
+            <w:r>
+              <w:rPr>
+                <w:rFonts w:ascii="Times New Roman" w:hAnsi="Times New Roman"/>
+                <w:noProof/>
+                <w:webHidden/>
+                <w:sz w:val="24"/>
+                <w:szCs w:val="24"/>
+              </w:rPr>
+              <w:fldChar w:fldCharType="end"/>
+            </w:r>
+          </w:hyperlink>
+        </w:p>
+        <w:p>
+          <w:pPr>
+            <w:pStyle w:val="11"/>
+            <w:tabs>
+              <w:tab w:val="right" w:leader="dot" w:pos="9016"/>
+            </w:tabs>
+            <w:rPr>
+              <w:rFonts w:ascii="Times New Roman" w:hAnsi="Times New Roman"/>
+              <w:noProof/>
+              <w:kern w:val="2"/>
+              <w:sz w:val="24"/>
+              <w:szCs w:val="24"/>
+              <w14:ligatures w14:val="standardContextual"/>
+            </w:rPr>
+          </w:pPr>
+          <w:hyperlink w:anchor="_Toc179967577" w:history="1">
+            <w:r>
+              <w:rPr>
+                <w:rStyle w:val="a4"/>
+                <w:rFonts w:ascii="Times New Roman" w:hAnsi="Times New Roman"/>
+                <w:noProof/>
+                <w:sz w:val="24"/>
+                <w:szCs w:val="24"/>
+              </w:rPr>
+              <w:t>Склад картки пам’яті – файлу типу МАР</w:t>
+            </w:r>
+            <w:r>
+              <w:rPr>
+                <w:rFonts w:ascii="Times New Roman" w:hAnsi="Times New Roman"/>
+                <w:noProof/>
+                <w:webHidden/>
+                <w:sz w:val="24"/>
+                <w:szCs w:val="24"/>
+              </w:rPr>
+              <w:tab/>
+            </w:r>
+            <w:r>
+              <w:rPr>
+                <w:rFonts w:ascii="Times New Roman" w:hAnsi="Times New Roman"/>
+                <w:noProof/>
+                <w:webHidden/>
+                <w:sz w:val="24"/>
+                <w:szCs w:val="24"/>
+              </w:rPr>
+              <w:fldChar w:fldCharType="begin"/>
+            </w:r>
+            <w:r>
+              <w:rPr>
+                <w:rFonts w:ascii="Times New Roman" w:hAnsi="Times New Roman"/>
+                <w:noProof/>
+                <w:webHidden/>
+                <w:sz w:val="24"/>
+                <w:szCs w:val="24"/>
+              </w:rPr>
+              <w:instrText xml:space="preserve"> PAGEREF _Toc179967577 \h </w:instrText>
+            </w:r>
+            <w:r>
+              <w:rPr>
+                <w:rFonts w:ascii="Times New Roman" w:hAnsi="Times New Roman"/>
+                <w:noProof/>
+                <w:webHidden/>
+                <w:sz w:val="24"/>
+                <w:szCs w:val="24"/>
+              </w:rPr>
+            </w:r>
+            <w:r>
+              <w:rPr>
+                <w:rFonts w:ascii="Times New Roman" w:hAnsi="Times New Roman"/>
+                <w:noProof/>
+                <w:webHidden/>
+                <w:sz w:val="24"/>
+                <w:szCs w:val="24"/>
+              </w:rPr>
+              <w:fldChar w:fldCharType="separate"/>
+            </w:r>
+            <w:r>
+              <w:rPr>
+                <w:rFonts w:ascii="Times New Roman" w:hAnsi="Times New Roman"/>
+                <w:noProof/>
+                <w:webHidden/>
+                <w:sz w:val="24"/>
+                <w:szCs w:val="24"/>
+              </w:rPr>
+              <w:t>5</w:t>
+            </w:r>
+            <w:r>
+              <w:rPr>
+                <w:rFonts w:ascii="Times New Roman" w:hAnsi="Times New Roman"/>
+                <w:noProof/>
+                <w:webHidden/>
+                <w:sz w:val="24"/>
+                <w:szCs w:val="24"/>
+              </w:rPr>
+              <w:fldChar w:fldCharType="end"/>
+            </w:r>
+          </w:hyperlink>
+        </w:p>
+        <w:p>
+          <w:pPr>
+            <w:pStyle w:val="11"/>
+            <w:tabs>
+              <w:tab w:val="right" w:leader="dot" w:pos="9016"/>
+            </w:tabs>
+            <w:rPr>
+              <w:rFonts w:ascii="Times New Roman" w:hAnsi="Times New Roman"/>
+              <w:noProof/>
+              <w:kern w:val="2"/>
+              <w:sz w:val="24"/>
+              <w:szCs w:val="24"/>
+              <w14:ligatures w14:val="standardContextual"/>
+            </w:rPr>
+          </w:pPr>
+          <w:hyperlink w:anchor="_Toc179967578" w:history="1">
+            <w:r>
+              <w:rPr>
+                <w:rStyle w:val="a4"/>
+                <w:rFonts w:ascii="Times New Roman" w:hAnsi="Times New Roman"/>
+                <w:noProof/>
+                <w:sz w:val="24"/>
+                <w:szCs w:val="24"/>
+              </w:rPr>
+              <w:t xml:space="preserve">Робота функції </w:t>
+            </w:r>
+            <w:r>
+              <w:rPr>
+                <w:rStyle w:val="a4"/>
+                <w:rFonts w:ascii="Times New Roman" w:hAnsi="Times New Roman"/>
+                <w:noProof/>
+                <w:sz w:val="24"/>
+                <w:szCs w:val="24"/>
+                <w:lang w:val="en-US"/>
+              </w:rPr>
+              <w:t>3306h INT 21h</w:t>
+            </w:r>
+            <w:r>
+              <w:rPr>
+                <w:rFonts w:ascii="Times New Roman" w:hAnsi="Times New Roman"/>
+                <w:noProof/>
+                <w:webHidden/>
+                <w:sz w:val="24"/>
+                <w:szCs w:val="24"/>
+              </w:rPr>
+              <w:tab/>
+            </w:r>
+            <w:r>
+              <w:rPr>
+                <w:rFonts w:ascii="Times New Roman" w:hAnsi="Times New Roman"/>
+                <w:noProof/>
+                <w:webHidden/>
+                <w:sz w:val="24"/>
+                <w:szCs w:val="24"/>
+              </w:rPr>
+              <w:fldChar w:fldCharType="begin"/>
+            </w:r>
+            <w:r>
+              <w:rPr>
+                <w:rFonts w:ascii="Times New Roman" w:hAnsi="Times New Roman"/>
+                <w:noProof/>
+                <w:webHidden/>
+                <w:sz w:val="24"/>
+                <w:szCs w:val="24"/>
+              </w:rPr>
+              <w:instrText xml:space="preserve"> PAGEREF _Toc179967578 \h </w:instrText>
+            </w:r>
+            <w:r>
+              <w:rPr>
+                <w:rFonts w:ascii="Times New Roman" w:hAnsi="Times New Roman"/>
+                <w:noProof/>
+                <w:webHidden/>
+                <w:sz w:val="24"/>
+                <w:szCs w:val="24"/>
+              </w:rPr>
+            </w:r>
+            <w:r>
+              <w:rPr>
+                <w:rFonts w:ascii="Times New Roman" w:hAnsi="Times New Roman"/>
+                <w:noProof/>
+                <w:webHidden/>
+                <w:sz w:val="24"/>
+                <w:szCs w:val="24"/>
+              </w:rPr>
+              <w:fldChar w:fldCharType="separate"/>
+            </w:r>
+            <w:r>
+              <w:rPr>
+                <w:rFonts w:ascii="Times New Roman" w:hAnsi="Times New Roman"/>
+                <w:noProof/>
+                <w:webHidden/>
+                <w:sz w:val="24"/>
+                <w:szCs w:val="24"/>
+              </w:rPr>
+              <w:t>5</w:t>
+            </w:r>
+            <w:r>
+              <w:rPr>
+                <w:rFonts w:ascii="Times New Roman" w:hAnsi="Times New Roman"/>
+                <w:noProof/>
+                <w:webHidden/>
+                <w:sz w:val="24"/>
+                <w:szCs w:val="24"/>
+              </w:rPr>
+              <w:fldChar w:fldCharType="end"/>
+            </w:r>
+          </w:hyperlink>
+        </w:p>
+        <w:p>
+          <w:pPr>
+            <w:pStyle w:val="11"/>
+            <w:tabs>
+              <w:tab w:val="right" w:leader="dot" w:pos="9016"/>
+            </w:tabs>
+            <w:rPr>
+              <w:rFonts w:ascii="Times New Roman" w:hAnsi="Times New Roman"/>
+              <w:noProof/>
+              <w:kern w:val="2"/>
+              <w:sz w:val="24"/>
+              <w:szCs w:val="24"/>
+              <w14:ligatures w14:val="standardContextual"/>
+            </w:rPr>
+          </w:pPr>
+          <w:hyperlink w:anchor="_Toc179967579" w:history="1">
+            <w:r>
+              <w:rPr>
+                <w:rStyle w:val="a4"/>
+                <w:rFonts w:ascii="Times New Roman" w:hAnsi="Times New Roman"/>
+                <w:noProof/>
+                <w:sz w:val="24"/>
+                <w:szCs w:val="24"/>
+              </w:rPr>
+              <w:t xml:space="preserve">Структура </w:t>
+            </w:r>
+            <w:r>
+              <w:rPr>
+                <w:rStyle w:val="a4"/>
+                <w:rFonts w:ascii="Times New Roman" w:hAnsi="Times New Roman"/>
+                <w:noProof/>
+                <w:sz w:val="24"/>
+                <w:szCs w:val="24"/>
+                <w:lang w:val="en-US"/>
+              </w:rPr>
+              <w:t>PSP</w:t>
+            </w:r>
+            <w:r>
+              <w:rPr>
+                <w:rFonts w:ascii="Times New Roman" w:hAnsi="Times New Roman"/>
+                <w:noProof/>
+                <w:webHidden/>
+                <w:sz w:val="24"/>
+                <w:szCs w:val="24"/>
+              </w:rPr>
+              <w:tab/>
+            </w:r>
+            <w:r>
+              <w:rPr>
+                <w:rFonts w:ascii="Times New Roman" w:hAnsi="Times New Roman"/>
+                <w:noProof/>
+                <w:webHidden/>
+                <w:sz w:val="24"/>
+                <w:szCs w:val="24"/>
+              </w:rPr>
+              <w:fldChar w:fldCharType="begin"/>
+            </w:r>
+            <w:r>
+              <w:rPr>
+                <w:rFonts w:ascii="Times New Roman" w:hAnsi="Times New Roman"/>
+                <w:noProof/>
+                <w:webHidden/>
+                <w:sz w:val="24"/>
+                <w:szCs w:val="24"/>
+              </w:rPr>
+              <w:instrText xml:space="preserve"> PAGEREF _Toc179967579 \h </w:instrText>
+            </w:r>
+            <w:r>
+              <w:rPr>
+                <w:rFonts w:ascii="Times New Roman" w:hAnsi="Times New Roman"/>
+                <w:noProof/>
+                <w:webHidden/>
+                <w:sz w:val="24"/>
+                <w:szCs w:val="24"/>
+              </w:rPr>
+            </w:r>
+            <w:r>
+              <w:rPr>
+                <w:rFonts w:ascii="Times New Roman" w:hAnsi="Times New Roman"/>
+                <w:noProof/>
+                <w:webHidden/>
+                <w:sz w:val="24"/>
+                <w:szCs w:val="24"/>
+              </w:rPr>
+              <w:fldChar w:fldCharType="separate"/>
+            </w:r>
+            <w:r>
+              <w:rPr>
+                <w:rFonts w:ascii="Times New Roman" w:hAnsi="Times New Roman"/>
+                <w:noProof/>
+                <w:webHidden/>
+                <w:sz w:val="24"/>
+                <w:szCs w:val="24"/>
+              </w:rPr>
+              <w:t>5</w:t>
+            </w:r>
+            <w:r>
+              <w:rPr>
+                <w:rFonts w:ascii="Times New Roman" w:hAnsi="Times New Roman"/>
+                <w:noProof/>
+                <w:webHidden/>
+                <w:sz w:val="24"/>
+                <w:szCs w:val="24"/>
+              </w:rPr>
+              <w:fldChar w:fldCharType="end"/>
+            </w:r>
+          </w:hyperlink>
+        </w:p>
+        <w:p>
+          <w:pPr>
+            <w:pStyle w:val="11"/>
+            <w:tabs>
+              <w:tab w:val="right" w:leader="dot" w:pos="9016"/>
+            </w:tabs>
+            <w:rPr>
+              <w:rFonts w:ascii="Times New Roman" w:hAnsi="Times New Roman"/>
+              <w:noProof/>
+              <w:kern w:val="2"/>
+              <w:sz w:val="24"/>
+              <w:szCs w:val="24"/>
+              <w14:ligatures w14:val="standardContextual"/>
+            </w:rPr>
+          </w:pPr>
+          <w:hyperlink w:anchor="_Toc179967580" w:history="1">
+            <w:r>
+              <w:rPr>
+                <w:rStyle w:val="a4"/>
+                <w:rFonts w:ascii="Times New Roman" w:hAnsi="Times New Roman"/>
+                <w:noProof/>
+                <w:sz w:val="24"/>
+                <w:szCs w:val="24"/>
+              </w:rPr>
+              <w:t>Структура та образ пам’яті програми ЕХЕ</w:t>
+            </w:r>
+            <w:r>
+              <w:rPr>
+                <w:rFonts w:ascii="Times New Roman" w:hAnsi="Times New Roman"/>
+                <w:noProof/>
+                <w:webHidden/>
+                <w:sz w:val="24"/>
+                <w:szCs w:val="24"/>
+              </w:rPr>
+              <w:tab/>
+            </w:r>
+            <w:r>
+              <w:rPr>
+                <w:rFonts w:ascii="Times New Roman" w:hAnsi="Times New Roman"/>
+                <w:noProof/>
+                <w:webHidden/>
+                <w:sz w:val="24"/>
+                <w:szCs w:val="24"/>
+              </w:rPr>
+              <w:fldChar w:fldCharType="begin"/>
+            </w:r>
+            <w:r>
+              <w:rPr>
+                <w:rFonts w:ascii="Times New Roman" w:hAnsi="Times New Roman"/>
+                <w:noProof/>
+                <w:webHidden/>
+                <w:sz w:val="24"/>
+                <w:szCs w:val="24"/>
+              </w:rPr>
+              <w:instrText xml:space="preserve"> PAGEREF _Toc179967580 \h </w:instrText>
+            </w:r>
+            <w:r>
+              <w:rPr>
+                <w:rFonts w:ascii="Times New Roman" w:hAnsi="Times New Roman"/>
+                <w:noProof/>
+                <w:webHidden/>
+                <w:sz w:val="24"/>
+                <w:szCs w:val="24"/>
+              </w:rPr>
+            </w:r>
+            <w:r>
+              <w:rPr>
+                <w:rFonts w:ascii="Times New Roman" w:hAnsi="Times New Roman"/>
+                <w:noProof/>
+                <w:webHidden/>
+                <w:sz w:val="24"/>
+                <w:szCs w:val="24"/>
+              </w:rPr>
+              <w:fldChar w:fldCharType="separate"/>
+            </w:r>
+            <w:r>
+              <w:rPr>
+                <w:rFonts w:ascii="Times New Roman" w:hAnsi="Times New Roman"/>
+                <w:noProof/>
+                <w:webHidden/>
+                <w:sz w:val="24"/>
+                <w:szCs w:val="24"/>
+              </w:rPr>
+              <w:t>6</w:t>
+            </w:r>
+            <w:r>
+              <w:rPr>
+                <w:rFonts w:ascii="Times New Roman" w:hAnsi="Times New Roman"/>
+                <w:noProof/>
+                <w:webHidden/>
+                <w:sz w:val="24"/>
+                <w:szCs w:val="24"/>
+              </w:rPr>
+              <w:fldChar w:fldCharType="end"/>
+            </w:r>
+          </w:hyperlink>
+        </w:p>
+        <w:p>
+          <w:pPr>
+            <w:pStyle w:val="11"/>
+            <w:tabs>
+              <w:tab w:val="right" w:leader="dot" w:pos="9016"/>
+            </w:tabs>
+            <w:rPr>
+              <w:rFonts w:ascii="Times New Roman" w:hAnsi="Times New Roman"/>
+              <w:noProof/>
+              <w:kern w:val="2"/>
+              <w:sz w:val="24"/>
+              <w:szCs w:val="24"/>
+              <w14:ligatures w14:val="standardContextual"/>
+            </w:rPr>
+          </w:pPr>
+          <w:hyperlink w:anchor="_Toc179967581" w:history="1">
+            <w:r>
+              <w:rPr>
+                <w:rStyle w:val="a4"/>
+                <w:rFonts w:ascii="Times New Roman" w:hAnsi="Times New Roman"/>
+                <w:noProof/>
+                <w:sz w:val="24"/>
+                <w:szCs w:val="24"/>
+              </w:rPr>
+              <w:t>Структура програми СОМ</w:t>
+            </w:r>
+            <w:r>
+              <w:rPr>
+                <w:rFonts w:ascii="Times New Roman" w:hAnsi="Times New Roman"/>
+                <w:noProof/>
+                <w:webHidden/>
+                <w:sz w:val="24"/>
+                <w:szCs w:val="24"/>
+              </w:rPr>
+              <w:tab/>
+            </w:r>
+            <w:r>
+              <w:rPr>
+                <w:rFonts w:ascii="Times New Roman" w:hAnsi="Times New Roman"/>
+                <w:noProof/>
+                <w:webHidden/>
+                <w:sz w:val="24"/>
+                <w:szCs w:val="24"/>
+              </w:rPr>
+              <w:fldChar w:fldCharType="begin"/>
+            </w:r>
+            <w:r>
+              <w:rPr>
+                <w:rFonts w:ascii="Times New Roman" w:hAnsi="Times New Roman"/>
+                <w:noProof/>
+                <w:webHidden/>
+                <w:sz w:val="24"/>
+                <w:szCs w:val="24"/>
+              </w:rPr>
+              <w:instrText xml:space="preserve"> PAGEREF _Toc179967581 \h </w:instrText>
+            </w:r>
+            <w:r>
+              <w:rPr>
+                <w:rFonts w:ascii="Times New Roman" w:hAnsi="Times New Roman"/>
+                <w:noProof/>
+                <w:webHidden/>
+                <w:sz w:val="24"/>
+                <w:szCs w:val="24"/>
+              </w:rPr>
+            </w:r>
+            <w:r>
+              <w:rPr>
+                <w:rFonts w:ascii="Times New Roman" w:hAnsi="Times New Roman"/>
+                <w:noProof/>
+                <w:webHidden/>
+                <w:sz w:val="24"/>
+                <w:szCs w:val="24"/>
+              </w:rPr>
+              <w:fldChar w:fldCharType="separate"/>
+            </w:r>
+            <w:r>
+              <w:rPr>
+                <w:rFonts w:ascii="Times New Roman" w:hAnsi="Times New Roman"/>
+                <w:noProof/>
+                <w:webHidden/>
+                <w:sz w:val="24"/>
+                <w:szCs w:val="24"/>
+              </w:rPr>
+              <w:t>7</w:t>
+            </w:r>
+            <w:r>
+              <w:rPr>
+                <w:rFonts w:ascii="Times New Roman" w:hAnsi="Times New Roman"/>
+                <w:noProof/>
+                <w:webHidden/>
+                <w:sz w:val="24"/>
+                <w:szCs w:val="24"/>
+              </w:rPr>
+              <w:fldChar w:fldCharType="end"/>
+            </w:r>
+          </w:hyperlink>
+        </w:p>
+        <w:p>
+          <w:pPr>
+            <w:pStyle w:val="11"/>
+            <w:tabs>
+              <w:tab w:val="right" w:leader="dot" w:pos="9016"/>
+            </w:tabs>
+            <w:rPr>
+              <w:rFonts w:ascii="Times New Roman" w:hAnsi="Times New Roman"/>
+              <w:noProof/>
+              <w:kern w:val="2"/>
+              <w:sz w:val="24"/>
+              <w:szCs w:val="24"/>
+              <w14:ligatures w14:val="standardContextual"/>
+            </w:rPr>
+          </w:pPr>
+          <w:hyperlink w:anchor="_Toc179967582" w:history="1">
+            <w:r>
+              <w:rPr>
+                <w:rStyle w:val="a4"/>
+                <w:rFonts w:ascii="Times New Roman" w:hAnsi="Times New Roman"/>
+                <w:noProof/>
+                <w:sz w:val="24"/>
+                <w:szCs w:val="24"/>
+              </w:rPr>
+              <w:t xml:space="preserve">Використання утиліти </w:t>
+            </w:r>
+            <w:r>
+              <w:rPr>
+                <w:rStyle w:val="a4"/>
+                <w:rFonts w:ascii="Times New Roman" w:hAnsi="Times New Roman"/>
+                <w:noProof/>
+                <w:sz w:val="24"/>
+                <w:szCs w:val="24"/>
+                <w:lang w:val="en-US"/>
+              </w:rPr>
+              <w:t>MS DOS EXE2BIN</w:t>
+            </w:r>
+            <w:r>
+              <w:rPr>
+                <w:rFonts w:ascii="Times New Roman" w:hAnsi="Times New Roman"/>
+                <w:noProof/>
+                <w:webHidden/>
+                <w:sz w:val="24"/>
+                <w:szCs w:val="24"/>
+              </w:rPr>
+              <w:tab/>
+            </w:r>
+            <w:r>
+              <w:rPr>
+                <w:rFonts w:ascii="Times New Roman" w:hAnsi="Times New Roman"/>
+                <w:noProof/>
+                <w:webHidden/>
+                <w:sz w:val="24"/>
+                <w:szCs w:val="24"/>
+              </w:rPr>
+              <w:fldChar w:fldCharType="begin"/>
+            </w:r>
+            <w:r>
+              <w:rPr>
+                <w:rFonts w:ascii="Times New Roman" w:hAnsi="Times New Roman"/>
+                <w:noProof/>
+                <w:webHidden/>
+                <w:sz w:val="24"/>
+                <w:szCs w:val="24"/>
+              </w:rPr>
+              <w:instrText xml:space="preserve"> PAGEREF _Toc179967582 \h </w:instrText>
+            </w:r>
+            <w:r>
+              <w:rPr>
+                <w:rFonts w:ascii="Times New Roman" w:hAnsi="Times New Roman"/>
+                <w:noProof/>
+                <w:webHidden/>
+                <w:sz w:val="24"/>
+                <w:szCs w:val="24"/>
+              </w:rPr>
+            </w:r>
+            <w:r>
+              <w:rPr>
+                <w:rFonts w:ascii="Times New Roman" w:hAnsi="Times New Roman"/>
+                <w:noProof/>
+                <w:webHidden/>
+                <w:sz w:val="24"/>
+                <w:szCs w:val="24"/>
+              </w:rPr>
+              <w:fldChar w:fldCharType="separate"/>
+            </w:r>
+            <w:r>
+              <w:rPr>
+                <w:rFonts w:ascii="Times New Roman" w:hAnsi="Times New Roman"/>
+                <w:noProof/>
+                <w:webHidden/>
+                <w:sz w:val="24"/>
+                <w:szCs w:val="24"/>
+              </w:rPr>
+              <w:t>8</w:t>
+            </w:r>
+            <w:r>
+              <w:rPr>
+                <w:rFonts w:ascii="Times New Roman" w:hAnsi="Times New Roman"/>
+                <w:noProof/>
+                <w:webHidden/>
+                <w:sz w:val="24"/>
+                <w:szCs w:val="24"/>
+              </w:rPr>
+              <w:fldChar w:fldCharType="end"/>
+            </w:r>
+          </w:hyperlink>
+        </w:p>
+        <w:p>
+          <w:pPr>
+            <w:pStyle w:val="11"/>
+            <w:tabs>
+              <w:tab w:val="right" w:leader="dot" w:pos="9016"/>
+            </w:tabs>
+            <w:rPr>
+              <w:rFonts w:ascii="Times New Roman" w:hAnsi="Times New Roman"/>
+              <w:noProof/>
+              <w:kern w:val="2"/>
+              <w:sz w:val="24"/>
+              <w:szCs w:val="24"/>
+              <w14:ligatures w14:val="standardContextual"/>
+            </w:rPr>
+          </w:pPr>
+          <w:hyperlink w:anchor="_Toc179967583" w:history="1">
+            <w:r>
+              <w:rPr>
+                <w:rStyle w:val="a4"/>
+                <w:rFonts w:ascii="Times New Roman" w:hAnsi="Times New Roman"/>
+                <w:noProof/>
+                <w:sz w:val="24"/>
+                <w:szCs w:val="24"/>
+              </w:rPr>
+              <w:t>Поняття операційної системи</w:t>
+            </w:r>
+            <w:r>
+              <w:rPr>
+                <w:rFonts w:ascii="Times New Roman" w:hAnsi="Times New Roman"/>
+                <w:noProof/>
+                <w:webHidden/>
+                <w:sz w:val="24"/>
+                <w:szCs w:val="24"/>
+              </w:rPr>
+              <w:tab/>
+            </w:r>
+            <w:r>
+              <w:rPr>
+                <w:rFonts w:ascii="Times New Roman" w:hAnsi="Times New Roman"/>
+                <w:noProof/>
+                <w:webHidden/>
+                <w:sz w:val="24"/>
+                <w:szCs w:val="24"/>
+              </w:rPr>
+              <w:fldChar w:fldCharType="begin"/>
+            </w:r>
+            <w:r>
+              <w:rPr>
+                <w:rFonts w:ascii="Times New Roman" w:hAnsi="Times New Roman"/>
+                <w:noProof/>
+                <w:webHidden/>
+                <w:sz w:val="24"/>
+                <w:szCs w:val="24"/>
+              </w:rPr>
+              <w:instrText xml:space="preserve"> PAGEREF _Toc179967583 \h </w:instrText>
+            </w:r>
+            <w:r>
+              <w:rPr>
+                <w:rFonts w:ascii="Times New Roman" w:hAnsi="Times New Roman"/>
+                <w:noProof/>
+                <w:webHidden/>
+                <w:sz w:val="24"/>
+                <w:szCs w:val="24"/>
+              </w:rPr>
+            </w:r>
+            <w:r>
+              <w:rPr>
+                <w:rFonts w:ascii="Times New Roman" w:hAnsi="Times New Roman"/>
+                <w:noProof/>
+                <w:webHidden/>
+                <w:sz w:val="24"/>
+                <w:szCs w:val="24"/>
+              </w:rPr>
+              <w:fldChar w:fldCharType="separate"/>
+            </w:r>
+            <w:r>
+              <w:rPr>
+                <w:rFonts w:ascii="Times New Roman" w:hAnsi="Times New Roman"/>
+                <w:noProof/>
+                <w:webHidden/>
+                <w:sz w:val="24"/>
+                <w:szCs w:val="24"/>
+              </w:rPr>
+              <w:t>9</w:t>
+            </w:r>
+            <w:r>
+              <w:rPr>
+                <w:rFonts w:ascii="Times New Roman" w:hAnsi="Times New Roman"/>
+                <w:noProof/>
+                <w:webHidden/>
+                <w:sz w:val="24"/>
+                <w:szCs w:val="24"/>
+              </w:rPr>
+              <w:fldChar w:fldCharType="end"/>
+            </w:r>
+          </w:hyperlink>
+        </w:p>
+        <w:p>
+          <w:pPr>
+            <w:pStyle w:val="11"/>
+            <w:tabs>
+              <w:tab w:val="right" w:leader="dot" w:pos="9016"/>
+            </w:tabs>
+            <w:rPr>
+              <w:rFonts w:ascii="Times New Roman" w:hAnsi="Times New Roman"/>
+              <w:noProof/>
+              <w:kern w:val="2"/>
+              <w:sz w:val="24"/>
+              <w:szCs w:val="24"/>
+              <w14:ligatures w14:val="standardContextual"/>
+            </w:rPr>
+          </w:pPr>
+          <w:hyperlink w:anchor="_Toc179967584" w:history="1">
+            <w:r>
+              <w:rPr>
+                <w:rStyle w:val="a4"/>
+                <w:rFonts w:ascii="Times New Roman" w:hAnsi="Times New Roman"/>
+                <w:noProof/>
+                <w:sz w:val="24"/>
+                <w:szCs w:val="24"/>
+              </w:rPr>
+              <w:t xml:space="preserve">Структура ОС </w:t>
+            </w:r>
+            <w:r>
+              <w:rPr>
+                <w:rStyle w:val="a4"/>
+                <w:rFonts w:ascii="Times New Roman" w:hAnsi="Times New Roman"/>
+                <w:noProof/>
+                <w:sz w:val="24"/>
+                <w:szCs w:val="24"/>
+                <w:lang w:val="en-US"/>
+              </w:rPr>
+              <w:t>MS DOS</w:t>
+            </w:r>
+            <w:r>
+              <w:rPr>
+                <w:rFonts w:ascii="Times New Roman" w:hAnsi="Times New Roman"/>
+                <w:noProof/>
+                <w:webHidden/>
+                <w:sz w:val="24"/>
+                <w:szCs w:val="24"/>
+              </w:rPr>
+              <w:tab/>
+            </w:r>
+            <w:r>
+              <w:rPr>
+                <w:rFonts w:ascii="Times New Roman" w:hAnsi="Times New Roman"/>
+                <w:noProof/>
+                <w:webHidden/>
+                <w:sz w:val="24"/>
+                <w:szCs w:val="24"/>
+              </w:rPr>
+              <w:fldChar w:fldCharType="begin"/>
+            </w:r>
+            <w:r>
+              <w:rPr>
+                <w:rFonts w:ascii="Times New Roman" w:hAnsi="Times New Roman"/>
+                <w:noProof/>
+                <w:webHidden/>
+                <w:sz w:val="24"/>
+                <w:szCs w:val="24"/>
+              </w:rPr>
+              <w:instrText xml:space="preserve"> PAGEREF _Toc179967584 \h </w:instrText>
+            </w:r>
+            <w:r>
+              <w:rPr>
+                <w:rFonts w:ascii="Times New Roman" w:hAnsi="Times New Roman"/>
+                <w:noProof/>
+                <w:webHidden/>
+                <w:sz w:val="24"/>
+                <w:szCs w:val="24"/>
+              </w:rPr>
+            </w:r>
+            <w:r>
+              <w:rPr>
+                <w:rFonts w:ascii="Times New Roman" w:hAnsi="Times New Roman"/>
+                <w:noProof/>
+                <w:webHidden/>
+                <w:sz w:val="24"/>
+                <w:szCs w:val="24"/>
+              </w:rPr>
+              <w:fldChar w:fldCharType="separate"/>
+            </w:r>
+            <w:r>
+              <w:rPr>
+                <w:rFonts w:ascii="Times New Roman" w:hAnsi="Times New Roman"/>
+                <w:noProof/>
+                <w:webHidden/>
+                <w:sz w:val="24"/>
+                <w:szCs w:val="24"/>
+              </w:rPr>
+              <w:t>9</w:t>
+            </w:r>
+            <w:r>
+              <w:rPr>
+                <w:rFonts w:ascii="Times New Roman" w:hAnsi="Times New Roman"/>
+                <w:noProof/>
+                <w:webHidden/>
+                <w:sz w:val="24"/>
+                <w:szCs w:val="24"/>
+              </w:rPr>
+              <w:fldChar w:fldCharType="end"/>
+            </w:r>
+          </w:hyperlink>
+        </w:p>
+        <w:p>
+          <w:pPr>
+            <w:pStyle w:val="11"/>
+            <w:tabs>
+              <w:tab w:val="right" w:leader="dot" w:pos="9016"/>
+            </w:tabs>
+            <w:rPr>
+              <w:rFonts w:ascii="Times New Roman" w:hAnsi="Times New Roman"/>
+              <w:noProof/>
+              <w:kern w:val="2"/>
+              <w:sz w:val="24"/>
+              <w:szCs w:val="24"/>
+              <w14:ligatures w14:val="standardContextual"/>
+            </w:rPr>
+          </w:pPr>
+          <w:hyperlink w:anchor="_Toc179967585" w:history="1">
+            <w:r>
+              <w:rPr>
+                <w:rStyle w:val="a4"/>
+                <w:rFonts w:ascii="Times New Roman" w:hAnsi="Times New Roman"/>
+                <w:noProof/>
+                <w:sz w:val="24"/>
+                <w:szCs w:val="24"/>
+              </w:rPr>
+              <w:t>Завантаження операційної системи</w:t>
+            </w:r>
+            <w:r>
+              <w:rPr>
+                <w:rFonts w:ascii="Times New Roman" w:hAnsi="Times New Roman"/>
+                <w:noProof/>
+                <w:webHidden/>
+                <w:sz w:val="24"/>
+                <w:szCs w:val="24"/>
+              </w:rPr>
+              <w:tab/>
+            </w:r>
+            <w:r>
+              <w:rPr>
+                <w:rFonts w:ascii="Times New Roman" w:hAnsi="Times New Roman"/>
+                <w:noProof/>
+                <w:webHidden/>
+                <w:sz w:val="24"/>
+                <w:szCs w:val="24"/>
+              </w:rPr>
+              <w:fldChar w:fldCharType="begin"/>
+            </w:r>
+            <w:r>
+              <w:rPr>
+                <w:rFonts w:ascii="Times New Roman" w:hAnsi="Times New Roman"/>
+                <w:noProof/>
+                <w:webHidden/>
+                <w:sz w:val="24"/>
+                <w:szCs w:val="24"/>
+              </w:rPr>
+              <w:instrText xml:space="preserve"> PAGEREF _Toc179967585 \h </w:instrText>
+            </w:r>
+            <w:r>
+              <w:rPr>
+                <w:rFonts w:ascii="Times New Roman" w:hAnsi="Times New Roman"/>
+                <w:noProof/>
+                <w:webHidden/>
+                <w:sz w:val="24"/>
+                <w:szCs w:val="24"/>
+              </w:rPr>
+            </w:r>
+            <w:r>
+              <w:rPr>
+                <w:rFonts w:ascii="Times New Roman" w:hAnsi="Times New Roman"/>
+                <w:noProof/>
+                <w:webHidden/>
+                <w:sz w:val="24"/>
+                <w:szCs w:val="24"/>
+              </w:rPr>
+              <w:fldChar w:fldCharType="separate"/>
+            </w:r>
+            <w:r>
+              <w:rPr>
+                <w:rFonts w:ascii="Times New Roman" w:hAnsi="Times New Roman"/>
+                <w:noProof/>
+                <w:webHidden/>
+                <w:sz w:val="24"/>
+                <w:szCs w:val="24"/>
+              </w:rPr>
+              <w:t>11</w:t>
+            </w:r>
+            <w:r>
+              <w:rPr>
+                <w:rFonts w:ascii="Times New Roman" w:hAnsi="Times New Roman"/>
+                <w:noProof/>
+                <w:webHidden/>
+                <w:sz w:val="24"/>
+                <w:szCs w:val="24"/>
+              </w:rPr>
+              <w:fldChar w:fldCharType="end"/>
+            </w:r>
+          </w:hyperlink>
+        </w:p>
+        <w:p>
+          <w:pPr>
+            <w:pStyle w:val="21"/>
+            <w:tabs>
+              <w:tab w:val="right" w:leader="dot" w:pos="9016"/>
+            </w:tabs>
+            <w:rPr>
+              <w:rFonts w:ascii="Times New Roman" w:hAnsi="Times New Roman"/>
+              <w:noProof/>
+              <w:kern w:val="2"/>
+              <w:sz w:val="24"/>
+              <w:szCs w:val="24"/>
+              <w14:ligatures w14:val="standardContextual"/>
+            </w:rPr>
+          </w:pPr>
+          <w:hyperlink w:anchor="_Toc179967586" w:history="1">
+            <w:r>
+              <w:rPr>
+                <w:rStyle w:val="a4"/>
+                <w:rFonts w:ascii="Times New Roman" w:hAnsi="Times New Roman"/>
+                <w:i/>
+                <w:iCs/>
+                <w:noProof/>
+                <w:sz w:val="24"/>
+                <w:szCs w:val="24"/>
+              </w:rPr>
+              <w:t xml:space="preserve">Запуск операційної системи </w:t>
+            </w:r>
+            <w:r>
+              <w:rPr>
+                <w:rStyle w:val="a4"/>
+                <w:rFonts w:ascii="Times New Roman" w:hAnsi="Times New Roman"/>
+                <w:i/>
+                <w:iCs/>
+                <w:noProof/>
+                <w:sz w:val="24"/>
+                <w:szCs w:val="24"/>
+                <w:lang w:val="en-US"/>
+              </w:rPr>
+              <w:t>MS DOS</w:t>
+            </w:r>
+            <w:r>
+              <w:rPr>
+                <w:rFonts w:ascii="Times New Roman" w:hAnsi="Times New Roman"/>
+                <w:noProof/>
+                <w:webHidden/>
+                <w:sz w:val="24"/>
+                <w:szCs w:val="24"/>
+              </w:rPr>
+              <w:tab/>
+            </w:r>
+            <w:r>
+              <w:rPr>
+                <w:rFonts w:ascii="Times New Roman" w:hAnsi="Times New Roman"/>
+                <w:noProof/>
+                <w:webHidden/>
+                <w:sz w:val="24"/>
+                <w:szCs w:val="24"/>
+              </w:rPr>
+              <w:fldChar w:fldCharType="begin"/>
+            </w:r>
+            <w:r>
+              <w:rPr>
+                <w:rFonts w:ascii="Times New Roman" w:hAnsi="Times New Roman"/>
+                <w:noProof/>
+                <w:webHidden/>
+                <w:sz w:val="24"/>
+                <w:szCs w:val="24"/>
+              </w:rPr>
+              <w:instrText xml:space="preserve"> PAGEREF _Toc179967586 \h </w:instrText>
+            </w:r>
+            <w:r>
+              <w:rPr>
+                <w:rFonts w:ascii="Times New Roman" w:hAnsi="Times New Roman"/>
+                <w:noProof/>
+                <w:webHidden/>
+                <w:sz w:val="24"/>
+                <w:szCs w:val="24"/>
+              </w:rPr>
+            </w:r>
+            <w:r>
+              <w:rPr>
+                <w:rFonts w:ascii="Times New Roman" w:hAnsi="Times New Roman"/>
+                <w:noProof/>
+                <w:webHidden/>
+                <w:sz w:val="24"/>
+                <w:szCs w:val="24"/>
+              </w:rPr>
+              <w:fldChar w:fldCharType="separate"/>
+            </w:r>
+            <w:r>
+              <w:rPr>
+                <w:rFonts w:ascii="Times New Roman" w:hAnsi="Times New Roman"/>
+                <w:noProof/>
+                <w:webHidden/>
+                <w:sz w:val="24"/>
+                <w:szCs w:val="24"/>
+              </w:rPr>
+              <w:t>11</w:t>
+            </w:r>
+            <w:r>
+              <w:rPr>
+                <w:rFonts w:ascii="Times New Roman" w:hAnsi="Times New Roman"/>
+                <w:noProof/>
+                <w:webHidden/>
+                <w:sz w:val="24"/>
+                <w:szCs w:val="24"/>
+              </w:rPr>
+              <w:fldChar w:fldCharType="end"/>
+            </w:r>
+          </w:hyperlink>
+        </w:p>
+        <w:p>
+          <w:pPr>
+            <w:rPr>
+              <w:b/>
+              <w:bCs/>
+              <w:sz w:val="24"/>
+              <w:szCs w:val="24"/>
+            </w:rPr>
+          </w:pPr>
+          <w:r>
+            <w:rPr>
+              <w:b/>
+              <w:bCs/>
+              <w:sz w:val="24"/>
+              <w:szCs w:val="24"/>
+            </w:rPr>
+            <w:fldChar w:fldCharType="end"/>
+          </w:r>
+        </w:p>
+      </w:sdtContent>
+    </w:sdt>
+    <w:p>
+      <w:pPr>
+        <w:rPr>
+          <w:sz w:val="24"/>
+          <w:szCs w:val="24"/>
+        </w:rPr>
+      </w:pPr>
+      <w:r>
+        <w:rPr>
+          <w:sz w:val="24"/>
+          <w:szCs w:val="24"/>
+        </w:rPr>
+        <w:br w:type="page"/>
+      </w:r>
+    </w:p>
     <w:p>
       <w:pPr>
         <w:pStyle w:val="H1"/>
       </w:pPr>
+      <w:bookmarkStart w:id="1" w:name="_Toc179967574"/>
       <w:r>
         <w:lastRenderedPageBreak/>
         <w:t>Основи програмування мовою Асемблер</w:t>
       </w:r>
+      <w:bookmarkEnd w:id="1"/>
     </w:p>
     <w:p>
       <w:pPr>
@@ -734,9 +2159,11 @@
       <w:pPr>
         <w:pStyle w:val="H1"/>
       </w:pPr>
+      <w:bookmarkStart w:id="2" w:name="_Toc179967575"/>
       <w:r>
         <w:t>Робота простих функцій вводу з клавіатури та виводу тексту</w:t>
       </w:r>
+      <w:bookmarkEnd w:id="2"/>
     </w:p>
     <w:p>
       <w:pPr>
@@ -767,6 +2194,9 @@
     <w:p>
       <w:pPr>
         <w:pStyle w:val="Code"/>
+        <w:rPr>
+          <w:lang w:val="uk-UA"/>
+        </w:rPr>
       </w:pPr>
       <w:r>
         <w:t>INT 21H</w:t>
@@ -775,9 +2205,6 @@
     <w:p>
       <w:pPr>
         <w:pStyle w:val="P"/>
-        <w:rPr>
-          <w:lang w:val="en-US"/>
-        </w:rPr>
       </w:pPr>
     </w:p>
     <w:p>
@@ -809,15 +2236,15 @@
         <w:t>MOV DL,</w:t>
       </w:r>
       <w:r>
-        <w:t xml:space="preserve"> </w:t>
-      </w:r>
-      <w:r>
-        <w:t>'T'</w:t>
+        <w:t xml:space="preserve"> 'T'</w:t>
       </w:r>
     </w:p>
     <w:p>
       <w:pPr>
         <w:pStyle w:val="Code"/>
+        <w:rPr>
+          <w:lang w:val="uk-UA"/>
+        </w:rPr>
       </w:pPr>
       <w:r>
         <w:t>INT 21H</w:t>
@@ -826,9 +2253,6 @@
     <w:p>
       <w:pPr>
         <w:pStyle w:val="P"/>
-        <w:rPr>
-          <w:lang w:val="en-US"/>
-        </w:rPr>
       </w:pPr>
     </w:p>
     <w:p>
@@ -859,6 +2283,7 @@
           <w:lang w:val="en-US"/>
         </w:rPr>
       </w:pPr>
+      <w:bookmarkStart w:id="3" w:name="_Toc179967576"/>
       <w:r>
         <w:t xml:space="preserve">Програма Асемблеру для визначення версії </w:t>
       </w:r>
@@ -866,15 +2291,38 @@
         <w:rPr>
           <w:lang w:val="en-US"/>
         </w:rPr>
-        <w:t xml:space="preserve">MS DOS </w:t>
-      </w:r>
-    </w:p>
-    <w:p>
-      <w:pPr>
-        <w:pStyle w:val="P"/>
-        <w:rPr>
-          <w:lang w:val="en-US"/>
-        </w:rPr>
+        <w:t>MS DOS</w:t>
+      </w:r>
+      <w:bookmarkEnd w:id="3"/>
+      <w:r>
+        <w:rPr>
+          <w:lang w:val="en-US"/>
+        </w:rPr>
+        <w:t xml:space="preserve"> </w:t>
+      </w:r>
+    </w:p>
+    <w:p>
+      <w:pPr>
+        <w:pStyle w:val="P"/>
+      </w:pPr>
+    </w:p>
+    <w:p>
+      <w:pPr>
+        <w:pStyle w:val="P"/>
+      </w:pPr>
+      <w:r>
+        <w:t xml:space="preserve">Програмний код мовою </w:t>
+      </w:r>
+      <w:r>
+        <w:rPr>
+          <w:lang w:val="en-US"/>
+        </w:rPr>
+        <w:t>Assembly:</w:t>
+      </w:r>
+    </w:p>
+    <w:p>
+      <w:pPr>
+        <w:pStyle w:val="P"/>
       </w:pPr>
     </w:p>
     <w:p>
@@ -1027,37 +2475,6 @@
     <w:p>
       <w:pPr>
         <w:pStyle w:val="P"/>
-      </w:pPr>
-    </w:p>
-    <w:p>
-      <w:pPr>
-        <w:pStyle w:val="P"/>
-        <w:rPr>
-          <w:lang w:val="en-US"/>
-        </w:rPr>
-      </w:pPr>
-      <w:r>
-        <w:t xml:space="preserve">Звернення до функцій </w:t>
-      </w:r>
-      <w:r>
-        <w:rPr>
-          <w:lang w:val="en-US"/>
-        </w:rPr>
-        <w:t xml:space="preserve">DOS </w:t>
-      </w:r>
-      <w:r>
-        <w:t xml:space="preserve">та </w:t>
-      </w:r>
-      <w:r>
-        <w:rPr>
-          <w:lang w:val="en-US"/>
-        </w:rPr>
-        <w:t xml:space="preserve">BIOS </w:t>
-      </w:r>
-    </w:p>
-    <w:p>
-      <w:pPr>
-        <w:pStyle w:val="P"/>
         <w:ind w:firstLine="0"/>
         <w:rPr>
           <w:lang w:val="en-US"/>
@@ -1071,9 +2488,14 @@
           <w:lang w:val="en-US"/>
         </w:rPr>
       </w:pPr>
+      <w:bookmarkStart w:id="4" w:name="_Toc179967577"/>
       <w:r>
         <w:lastRenderedPageBreak/>
-        <w:t xml:space="preserve">Склад картки пам’яті – файлу типу МАР </w:t>
+        <w:t>Склад картки пам’яті – файлу типу МАР</w:t>
+      </w:r>
+      <w:bookmarkEnd w:id="4"/>
+      <w:r>
+        <w:t xml:space="preserve"> </w:t>
       </w:r>
     </w:p>
     <w:p>
@@ -1205,14 +2627,6 @@
       <w:r>
         <w:t>»</w:t>
       </w:r>
-    </w:p>
-    <w:p>
-      <w:pPr>
-        <w:pStyle w:val="P"/>
-        <w:rPr>
-          <w:lang w:val="en-US"/>
-        </w:rPr>
-      </w:pPr>
     </w:p>
     <w:p>
       <w:pPr>
@@ -1240,6 +2654,7 @@
           <w:lang w:val="en-US"/>
         </w:rPr>
       </w:pPr>
+      <w:bookmarkStart w:id="5" w:name="_Toc179967578"/>
       <w:r>
         <w:t xml:space="preserve">Робота функції </w:t>
       </w:r>
@@ -1247,11 +2662,9 @@
         <w:rPr>
           <w:lang w:val="en-US"/>
         </w:rPr>
-        <w:t xml:space="preserve">3306h INT 21h: </w:t>
-      </w:r>
-      <w:r>
-        <w:t>принцип та джерело отримання необхідної інформації</w:t>
-      </w:r>
+        <w:t>3306h INT 21h</w:t>
+      </w:r>
+      <w:bookmarkEnd w:id="5"/>
     </w:p>
     <w:p>
       <w:pPr>
@@ -1402,6 +2815,7 @@
       <w:pPr>
         <w:pStyle w:val="H1"/>
       </w:pPr>
+      <w:bookmarkStart w:id="6" w:name="_Toc179967579"/>
       <w:r>
         <w:t xml:space="preserve">Структура </w:t>
       </w:r>
@@ -1409,7 +2823,14 @@
         <w:rPr>
           <w:lang w:val="en-US"/>
         </w:rPr>
-        <w:t xml:space="preserve">PSP </w:t>
+        <w:t>PSP</w:t>
+      </w:r>
+      <w:bookmarkEnd w:id="6"/>
+      <w:r>
+        <w:rPr>
+          <w:lang w:val="en-US"/>
+        </w:rPr>
+        <w:t xml:space="preserve"> </w:t>
       </w:r>
     </w:p>
     <w:p>
@@ -1517,7 +2938,6 @@
               </w:rPr>
             </w:pPr>
             <w:r>
-              <w:lastRenderedPageBreak/>
               <w:t>00</w:t>
             </w:r>
             <w:r>
@@ -1638,6 +3058,7 @@
               <w:rPr>
                 <w:lang w:val="en-US"/>
               </w:rPr>
+              <w:lastRenderedPageBreak/>
               <w:t>05h-09h</w:t>
             </w:r>
           </w:p>
@@ -2393,6 +3814,7 @@
     <w:p>
       <w:pPr>
         <w:pStyle w:val="P"/>
+        <w:ind w:firstLine="0"/>
       </w:pPr>
     </w:p>
     <w:p>
@@ -2420,8 +3842,13 @@
           <w:lang w:val="en-US"/>
         </w:rPr>
       </w:pPr>
-      <w:r>
-        <w:t xml:space="preserve">Структура та образ пам’яті програми ЕХЕ </w:t>
+      <w:bookmarkStart w:id="7" w:name="_Toc179967580"/>
+      <w:r>
+        <w:t>Структура та образ пам’яті програми ЕХЕ</w:t>
+      </w:r>
+      <w:bookmarkEnd w:id="7"/>
+      <w:r>
+        <w:t xml:space="preserve"> </w:t>
       </w:r>
     </w:p>
     <w:p>
@@ -2497,7 +3924,6 @@
         </w:numPr>
       </w:pPr>
       <w:r>
-        <w:lastRenderedPageBreak/>
         <w:t>Секції</w:t>
       </w:r>
       <w:r>
@@ -2597,14 +4023,371 @@
       <w:pPr>
         <w:pStyle w:val="P"/>
       </w:pPr>
-      <w:r>
-        <w:t xml:space="preserve">Структура та образ пам’яті програми СОМ </w:t>
-      </w:r>
-    </w:p>
-    <w:p>
-      <w:pPr>
-        <w:pStyle w:val="P"/>
-      </w:pPr>
+      <w:hyperlink r:id="rId13" w:history="1">
+        <w:r>
+          <w:rPr>
+            <w:rStyle w:val="a4"/>
+          </w:rPr>
+          <w:t>Джерело</w:t>
+        </w:r>
+      </w:hyperlink>
+    </w:p>
+    <w:p>
+      <w:pPr>
+        <w:pStyle w:val="P"/>
+        <w:rPr>
+          <w:lang w:val="en-US"/>
+        </w:rPr>
+      </w:pPr>
+    </w:p>
+    <w:p>
+      <w:pPr>
+        <w:pStyle w:val="H1"/>
+        <w:rPr>
+          <w:lang w:val="en-US"/>
+        </w:rPr>
+      </w:pPr>
+      <w:bookmarkStart w:id="8" w:name="_Toc179967581"/>
+      <w:r>
+        <w:t>Структура програми СОМ</w:t>
+      </w:r>
+      <w:bookmarkEnd w:id="8"/>
+      <w:r>
+        <w:t xml:space="preserve"> </w:t>
+      </w:r>
+    </w:p>
+    <w:p>
+      <w:pPr>
+        <w:pStyle w:val="P"/>
+        <w:rPr>
+          <w:lang w:val="en-US"/>
+        </w:rPr>
+      </w:pPr>
+    </w:p>
+    <w:p>
+      <w:pPr>
+        <w:pStyle w:val="P"/>
+      </w:pPr>
+      <w:r>
+        <w:t>СОМ</w:t>
+      </w:r>
+      <w:r>
+        <w:t xml:space="preserve"> файли містять машинний код: без заголовків, таблиць переадресації, тощо. Максимальний об’єм такого файлу 64 КБ.</w:t>
+      </w:r>
+    </w:p>
+    <w:p>
+      <w:pPr>
+        <w:pStyle w:val="P"/>
+      </w:pPr>
+      <w:r>
+        <w:t xml:space="preserve">Завантаження файлу </w:t>
+      </w:r>
+      <w:r>
+        <w:t>СОМ</w:t>
+      </w:r>
+      <w:r>
+        <w:t xml:space="preserve"> відбувається так:</w:t>
+      </w:r>
+    </w:p>
+    <w:p>
+      <w:pPr>
+        <w:pStyle w:val="P"/>
+        <w:numPr>
+          <w:ilvl w:val="0"/>
+          <w:numId w:val="5"/>
+        </w:numPr>
+      </w:pPr>
+      <w:r>
+        <w:t xml:space="preserve">Відвести максимально можливий обсяг вільної пам’яті </w:t>
+      </w:r>
+    </w:p>
+    <w:p>
+      <w:pPr>
+        <w:pStyle w:val="P"/>
+        <w:numPr>
+          <w:ilvl w:val="0"/>
+          <w:numId w:val="5"/>
+        </w:numPr>
+      </w:pPr>
+      <w:r>
+        <w:t xml:space="preserve">Збудувати </w:t>
+      </w:r>
+      <w:r>
+        <w:rPr>
+          <w:lang w:val="en-US"/>
+        </w:rPr>
+        <w:t xml:space="preserve">PSP </w:t>
+      </w:r>
+      <w:r>
+        <w:t xml:space="preserve">на початку блоку пам’яті </w:t>
+      </w:r>
+    </w:p>
+    <w:p>
+      <w:pPr>
+        <w:pStyle w:val="P"/>
+        <w:numPr>
+          <w:ilvl w:val="0"/>
+          <w:numId w:val="5"/>
+        </w:numPr>
+      </w:pPr>
+      <w:r>
+        <w:t xml:space="preserve">Прочитати </w:t>
+      </w:r>
+      <w:r>
+        <w:t>СОМ</w:t>
+      </w:r>
+      <w:r>
+        <w:t xml:space="preserve"> файл з префіксо, передати керування на перший байт прогарми </w:t>
+      </w:r>
+    </w:p>
+    <w:p>
+      <w:pPr>
+        <w:pStyle w:val="P"/>
+      </w:pPr>
+      <w:r>
+        <w:t xml:space="preserve">Структура </w:t>
+      </w:r>
+      <w:r>
+        <w:t>СОМ</w:t>
+      </w:r>
+      <w:r>
+        <w:t xml:space="preserve"> файлу виглядає так:</w:t>
+      </w:r>
+    </w:p>
+    <w:p>
+      <w:pPr>
+        <w:pStyle w:val="P"/>
+      </w:pPr>
+    </w:p>
+    <w:p>
+      <w:pPr>
+        <w:pStyle w:val="IMG"/>
+      </w:pPr>
+      <w:r>
+        <w:rPr>
+          <w:lang w:val="en-US"/>
+        </w:rPr>
+        <w:lastRenderedPageBreak/>
+        <w:drawing>
+          <wp:inline distT="0" distB="0" distL="0" distR="0" wp14:anchorId="295A1DEB" wp14:editId="3C448726">
+            <wp:extent cx="3105150" cy="3003550"/>
+            <wp:effectExtent l="0" t="0" r="0" b="6350"/>
+            <wp:docPr id="1929340196" name="Рисунок 1" descr="Зображення, що містить текст, знімок екрана, Шрифт, число&#10;&#10;Автоматично згенерований опис"/>
+            <wp:cNvGraphicFramePr>
+              <a:graphicFrameLocks xmlns:a="http://schemas.openxmlformats.org/drawingml/2006/main" noChangeAspect="1"/>
+            </wp:cNvGraphicFramePr>
+            <a:graphic xmlns:a="http://schemas.openxmlformats.org/drawingml/2006/main">
+              <a:graphicData uri="http://schemas.openxmlformats.org/drawingml/2006/picture">
+                <pic:pic xmlns:pic="http://schemas.openxmlformats.org/drawingml/2006/picture">
+                  <pic:nvPicPr>
+                    <pic:cNvPr id="1929340196" name="Рисунок 1" descr="Зображення, що містить текст, знімок екрана, Шрифт, число&#10;&#10;Автоматично згенерований опис"/>
+                    <pic:cNvPicPr>
+                      <a:picLocks noChangeAspect="1" noChangeArrowheads="1"/>
+                    </pic:cNvPicPr>
+                  </pic:nvPicPr>
+                  <pic:blipFill>
+                    <a:blip r:embed="rId14">
+                      <a:extLst>
+                        <a:ext uri="{28A0092B-C50C-407E-A947-70E740481C1C}">
+                          <a14:useLocalDpi xmlns:a14="http://schemas.microsoft.com/office/drawing/2010/main" val="0"/>
+                        </a:ext>
+                      </a:extLst>
+                    </a:blip>
+                    <a:srcRect/>
+                    <a:stretch>
+                      <a:fillRect/>
+                    </a:stretch>
+                  </pic:blipFill>
+                  <pic:spPr bwMode="auto">
+                    <a:xfrm>
+                      <a:off x="0" y="0"/>
+                      <a:ext cx="3105150" cy="3003550"/>
+                    </a:xfrm>
+                    <a:prstGeom prst="rect">
+                      <a:avLst/>
+                    </a:prstGeom>
+                    <a:noFill/>
+                    <a:ln>
+                      <a:noFill/>
+                    </a:ln>
+                  </pic:spPr>
+                </pic:pic>
+              </a:graphicData>
+            </a:graphic>
+          </wp:inline>
+        </w:drawing>
+      </w:r>
+    </w:p>
+    <w:p>
+      <w:pPr>
+        <w:pStyle w:val="IMG"/>
+      </w:pPr>
+      <w:r>
+        <w:t xml:space="preserve">Рисунок 1.2 – Структура </w:t>
+      </w:r>
+      <w:r>
+        <w:t>СОМ</w:t>
+      </w:r>
+      <w:r>
+        <w:t xml:space="preserve"> файлу</w:t>
+      </w:r>
+    </w:p>
+    <w:p>
+      <w:pPr>
+        <w:pStyle w:val="P"/>
+      </w:pPr>
+    </w:p>
+    <w:p>
+      <w:pPr>
+        <w:pStyle w:val="P"/>
+      </w:pPr>
+      <w:r>
+        <w:t xml:space="preserve">Пояснення: </w:t>
+      </w:r>
+    </w:p>
+    <w:p>
+      <w:pPr>
+        <w:pStyle w:val="P"/>
+        <w:numPr>
+          <w:ilvl w:val="0"/>
+          <w:numId w:val="3"/>
+        </w:numPr>
+      </w:pPr>
+      <w:r>
+        <w:rPr>
+          <w:lang w:val="en-US"/>
+        </w:rPr>
+        <w:t xml:space="preserve">ss: </w:t>
+      </w:r>
+      <w:r>
+        <w:t>сегмент стеку</w:t>
+      </w:r>
+    </w:p>
+    <w:p>
+      <w:pPr>
+        <w:pStyle w:val="P"/>
+        <w:numPr>
+          <w:ilvl w:val="0"/>
+          <w:numId w:val="3"/>
+        </w:numPr>
+      </w:pPr>
+      <w:r>
+        <w:rPr>
+          <w:lang w:val="en-US"/>
+        </w:rPr>
+        <w:t>sp</w:t>
+      </w:r>
+      <w:r>
+        <w:t>: покажчик стеку</w:t>
+      </w:r>
+    </w:p>
+    <w:p>
+      <w:pPr>
+        <w:pStyle w:val="P"/>
+        <w:numPr>
+          <w:ilvl w:val="0"/>
+          <w:numId w:val="3"/>
+        </w:numPr>
+      </w:pPr>
+      <w:r>
+        <w:rPr>
+          <w:lang w:val="en-US"/>
+        </w:rPr>
+        <w:t>cs</w:t>
+      </w:r>
+      <w:r>
+        <w:t>: сегменту коду</w:t>
+      </w:r>
+    </w:p>
+    <w:p>
+      <w:pPr>
+        <w:pStyle w:val="P"/>
+        <w:numPr>
+          <w:ilvl w:val="0"/>
+          <w:numId w:val="3"/>
+        </w:numPr>
+      </w:pPr>
+      <w:r>
+        <w:rPr>
+          <w:lang w:val="en-US"/>
+        </w:rPr>
+        <w:t>ip</w:t>
+      </w:r>
+      <w:r>
+        <w:t>: покажчик команд</w:t>
+      </w:r>
+    </w:p>
+    <w:p>
+      <w:pPr>
+        <w:pStyle w:val="P"/>
+        <w:numPr>
+          <w:ilvl w:val="0"/>
+          <w:numId w:val="3"/>
+        </w:numPr>
+      </w:pPr>
+      <w:r>
+        <w:rPr>
+          <w:lang w:val="en-US"/>
+        </w:rPr>
+        <w:t>min</w:t>
+      </w:r>
+      <w:r>
+        <w:t>: мінімальна додаткова пам’ять для файлу</w:t>
+      </w:r>
+    </w:p>
+    <w:p>
+      <w:pPr>
+        <w:pStyle w:val="P"/>
+        <w:numPr>
+          <w:ilvl w:val="0"/>
+          <w:numId w:val="3"/>
+        </w:numPr>
+      </w:pPr>
+      <w:r>
+        <w:rPr>
+          <w:lang w:val="en-US"/>
+        </w:rPr>
+        <w:t>max</w:t>
+      </w:r>
+      <w:r>
+        <w:t>: максимальна додаткова пам’ять для файл</w:t>
+      </w:r>
+      <w:r>
+        <w:t>у</w:t>
+      </w:r>
+    </w:p>
+    <w:p>
+      <w:pPr>
+        <w:pStyle w:val="P"/>
+      </w:pPr>
+      <w:hyperlink r:id="rId15" w:history="1">
+        <w:r>
+          <w:rPr>
+            <w:rStyle w:val="a4"/>
+          </w:rPr>
+          <w:t>Джерело</w:t>
+        </w:r>
+      </w:hyperlink>
+      <w:r>
+        <w:t xml:space="preserve"> </w:t>
+      </w:r>
+    </w:p>
+    <w:p>
+      <w:pPr>
+        <w:pStyle w:val="P"/>
+        <w:rPr>
+          <w:lang w:val="en-US"/>
+        </w:rPr>
+      </w:pPr>
+    </w:p>
+    <w:p>
+      <w:pPr>
+        <w:pStyle w:val="H1"/>
+        <w:rPr>
+          <w:lang w:val="en-US"/>
+        </w:rPr>
+      </w:pPr>
+      <w:bookmarkStart w:id="9" w:name="_Toc179967582"/>
       <w:r>
         <w:t xml:space="preserve">Використання утиліти </w:t>
       </w:r>
@@ -2614,17 +4397,174 @@
         </w:rPr>
         <w:t>MS DOS EXE2BIN</w:t>
       </w:r>
-      <w:r>
-        <w:t>: порядок трансляції, компоновки – редагування зв’язків – та запуску на виконання</w:t>
-      </w:r>
-    </w:p>
-    <w:p>
-      <w:pPr>
-        <w:pStyle w:val="P"/>
-        <w:rPr>
-          <w:lang w:val="en-US"/>
-        </w:rPr>
-      </w:pPr>
+      <w:bookmarkEnd w:id="9"/>
+    </w:p>
+    <w:p>
+      <w:pPr>
+        <w:pStyle w:val="P"/>
+        <w:rPr>
+          <w:lang w:val="en-US"/>
+        </w:rPr>
+      </w:pPr>
+    </w:p>
+    <w:p>
+      <w:pPr>
+        <w:pStyle w:val="P"/>
+      </w:pPr>
+      <w:r>
+        <w:t xml:space="preserve">Утиліта </w:t>
+      </w:r>
+      <w:r>
+        <w:t>EXE2BIN</w:t>
+      </w:r>
+      <w:r>
+        <w:rPr>
+          <w:lang w:val="en-US"/>
+        </w:rPr>
+        <w:t xml:space="preserve"> </w:t>
+      </w:r>
+      <w:r>
+        <w:t>призначена для конвертування файлів з формату ЕХЕ у бінарний. Це зменшує розміри файлів та пришвидшує їх завантаження.</w:t>
+      </w:r>
+      <w:r>
+        <w:t xml:space="preserve"> </w:t>
+      </w:r>
+    </w:p>
+    <w:p>
+      <w:pPr>
+        <w:pStyle w:val="P"/>
+      </w:pPr>
+      <w:r>
+        <w:t>Синтаксис команди такий:</w:t>
+      </w:r>
+    </w:p>
+    <w:p>
+      <w:pPr>
+        <w:pStyle w:val="P"/>
+      </w:pPr>
+    </w:p>
+    <w:p>
+      <w:pPr>
+        <w:pStyle w:val="Code"/>
+        <w:rPr>
+          <w:lang w:val="uk-UA"/>
+        </w:rPr>
+      </w:pPr>
+      <w:r>
+        <w:t>EXE2BIN [шлях]назва_файлу [шлях]назва_файлу</w:t>
+      </w:r>
+    </w:p>
+    <w:p>
+      <w:pPr>
+        <w:pStyle w:val="P"/>
+      </w:pPr>
+    </w:p>
+    <w:p>
+      <w:pPr>
+        <w:pStyle w:val="P"/>
+      </w:pPr>
+      <w:r>
+        <w:t>Перша назва файлу це початковий файл. Якщо ввести без розширення, за замовчуванням вважатиме що файл ЕХЕ.</w:t>
+      </w:r>
+      <w:r>
+        <w:t xml:space="preserve"> </w:t>
+      </w:r>
+    </w:p>
+    <w:p>
+      <w:pPr>
+        <w:pStyle w:val="P"/>
+      </w:pPr>
+      <w:r>
+        <w:t xml:space="preserve">Друга назва файлу це новий файл, який створить у форматі </w:t>
+      </w:r>
+      <w:r>
+        <w:rPr>
+          <w:lang w:val="en-US"/>
+        </w:rPr>
+        <w:t>BIN.</w:t>
+      </w:r>
+      <w:r>
+        <w:t xml:space="preserve"> Якщо не ввести цю назву, використає однакове ім’я з початковим.</w:t>
+      </w:r>
+    </w:p>
+    <w:p>
+      <w:pPr>
+        <w:pStyle w:val="P"/>
+      </w:pPr>
+      <w:r>
+        <w:t xml:space="preserve">Початковий файл має бути правильним ЕХЕ, резидентна частина (код та дані) не мають перевищувати 64 КБ за обсягом. Не має мати сегменту </w:t>
+      </w:r>
+      <w:r>
+        <w:rPr>
+          <w:lang w:val="en-US"/>
+        </w:rPr>
+        <w:t>Stack.</w:t>
+      </w:r>
+    </w:p>
+    <w:p>
+      <w:pPr>
+        <w:pStyle w:val="P"/>
+      </w:pPr>
+      <w:r>
+        <w:t xml:space="preserve">Приклад використання програми </w:t>
+      </w:r>
+      <w:r>
+        <w:rPr>
+          <w:lang w:val="en-US"/>
+        </w:rPr>
+        <w:t>EXE2BIN:</w:t>
+      </w:r>
+    </w:p>
+    <w:p>
+      <w:pPr>
+        <w:pStyle w:val="P"/>
+      </w:pPr>
+    </w:p>
+    <w:p>
+      <w:pPr>
+        <w:pStyle w:val="Code"/>
+        <w:rPr>
+          <w:lang w:val="uk-UA"/>
+        </w:rPr>
+      </w:pPr>
+      <w:r>
+        <w:t>exe2bin test.exe new.bin</w:t>
+      </w:r>
+    </w:p>
+    <w:p>
+      <w:pPr>
+        <w:pStyle w:val="P"/>
+      </w:pPr>
+    </w:p>
+    <w:p>
+      <w:pPr>
+        <w:pStyle w:val="P"/>
+      </w:pPr>
+      <w:hyperlink r:id="rId16" w:history="1">
+        <w:r>
+          <w:rPr>
+            <w:rStyle w:val="a4"/>
+          </w:rPr>
+          <w:t>Джерело</w:t>
+        </w:r>
+      </w:hyperlink>
+    </w:p>
+    <w:p>
+      <w:pPr>
+        <w:pStyle w:val="P"/>
+        <w:rPr>
+          <w:lang w:val="en-US"/>
+        </w:rPr>
+      </w:pPr>
+    </w:p>
+    <w:p>
+      <w:pPr>
+        <w:pStyle w:val="H1"/>
+        <w:rPr>
+          <w:lang w:val="en-US"/>
+        </w:rPr>
+      </w:pPr>
+      <w:bookmarkStart w:id="10" w:name="_Toc179967583"/>
       <w:r>
         <w:t xml:space="preserve">Поняття операційної </w:t>
       </w:r>
@@ -2634,38 +4574,133 @@
       <w:r>
         <w:t>и</w:t>
       </w:r>
-    </w:p>
-    <w:p>
-      <w:pPr>
-        <w:pStyle w:val="P"/>
-        <w:rPr>
-          <w:lang w:val="en-US"/>
-        </w:rPr>
-      </w:pPr>
-    </w:p>
-    <w:p>
-      <w:pPr>
-        <w:pStyle w:val="P"/>
-        <w:rPr>
-          <w:lang w:val="en-US"/>
-        </w:rPr>
-      </w:pPr>
-    </w:p>
-    <w:p>
-      <w:pPr>
-        <w:pStyle w:val="P"/>
-        <w:rPr>
-          <w:lang w:val="en-US"/>
-        </w:rPr>
-      </w:pPr>
-    </w:p>
-    <w:p>
-      <w:pPr>
-        <w:pStyle w:val="P"/>
-        <w:rPr>
-          <w:lang w:val="en-US"/>
-        </w:rPr>
-      </w:pPr>
+      <w:bookmarkEnd w:id="10"/>
+    </w:p>
+    <w:p>
+      <w:pPr>
+        <w:pStyle w:val="P"/>
+        <w:rPr>
+          <w:lang w:val="en-US"/>
+        </w:rPr>
+      </w:pPr>
+    </w:p>
+    <w:p>
+      <w:pPr>
+        <w:pStyle w:val="P"/>
+      </w:pPr>
+      <w:r>
+        <w:t xml:space="preserve">Операціна система (ОС) – набір програм який керує роботою комп’ютера. </w:t>
+      </w:r>
+    </w:p>
+    <w:p>
+      <w:pPr>
+        <w:pStyle w:val="P"/>
+      </w:pPr>
+      <w:r>
+        <w:t>ОС виконує такі дії:</w:t>
+      </w:r>
+    </w:p>
+    <w:p>
+      <w:pPr>
+        <w:pStyle w:val="P"/>
+        <w:numPr>
+          <w:ilvl w:val="0"/>
+          <w:numId w:val="3"/>
+        </w:numPr>
+      </w:pPr>
+      <w:r>
+        <w:t>керує роботою апаратного забезпечення</w:t>
+      </w:r>
+    </w:p>
+    <w:p>
+      <w:pPr>
+        <w:pStyle w:val="P"/>
+        <w:numPr>
+          <w:ilvl w:val="0"/>
+          <w:numId w:val="3"/>
+        </w:numPr>
+      </w:pPr>
+      <w:r>
+        <w:t xml:space="preserve">організовує обмін даних між пристроями </w:t>
+      </w:r>
+    </w:p>
+    <w:p>
+      <w:pPr>
+        <w:pStyle w:val="P"/>
+        <w:numPr>
+          <w:ilvl w:val="0"/>
+          <w:numId w:val="3"/>
+        </w:numPr>
+      </w:pPr>
+      <w:r>
+        <w:t>надає інтерфейс взаємодії користувачеві з комп’ютером</w:t>
+      </w:r>
+    </w:p>
+    <w:p>
+      <w:pPr>
+        <w:pStyle w:val="P"/>
+        <w:numPr>
+          <w:ilvl w:val="0"/>
+          <w:numId w:val="3"/>
+        </w:numPr>
+      </w:pPr>
+      <w:r>
+        <w:t>організовує збережння даних на носіях</w:t>
+      </w:r>
+    </w:p>
+    <w:p>
+      <w:pPr>
+        <w:pStyle w:val="P"/>
+        <w:numPr>
+          <w:ilvl w:val="0"/>
+          <w:numId w:val="3"/>
+        </w:numPr>
+      </w:pPr>
+      <w:r>
+        <w:t xml:space="preserve">дозволяє виконувати інші програми </w:t>
+      </w:r>
+    </w:p>
+    <w:p>
+      <w:pPr>
+        <w:pStyle w:val="P"/>
+        <w:numPr>
+          <w:ilvl w:val="0"/>
+          <w:numId w:val="3"/>
+        </w:numPr>
+      </w:pPr>
+      <w:r>
+        <w:t>узгоджує та керує роботою програм</w:t>
+      </w:r>
+    </w:p>
+    <w:p>
+      <w:pPr>
+        <w:pStyle w:val="P"/>
+      </w:pPr>
+      <w:hyperlink r:id="rId17" w:anchor=":~:text=%D1%82%D0%B0%20%D1%97%D1%97%20%D1%96%D0%BD%D1%82%D0%B5%D1%80%D1%84%D0%B5%D0%B9%D1%81-,%D0%A2%D0%B5%D0%BE%D1%80%D1%96%D1%8F,-%3A" w:history="1">
+        <w:r>
+          <w:rPr>
+            <w:rStyle w:val="a4"/>
+          </w:rPr>
+          <w:t>Джерело</w:t>
+        </w:r>
+      </w:hyperlink>
+    </w:p>
+    <w:p>
+      <w:pPr>
+        <w:pStyle w:val="P"/>
+        <w:rPr>
+          <w:lang w:val="en-US"/>
+        </w:rPr>
+      </w:pPr>
+    </w:p>
+    <w:p>
+      <w:pPr>
+        <w:pStyle w:val="H1"/>
+        <w:rPr>
+          <w:lang w:val="en-US"/>
+        </w:rPr>
+      </w:pPr>
+      <w:bookmarkStart w:id="11" w:name="_Toc179967584"/>
       <w:r>
         <w:t xml:space="preserve">Структура ОС </w:t>
       </w:r>
@@ -2673,42 +4708,475 @@
         <w:rPr>
           <w:lang w:val="en-US"/>
         </w:rPr>
+        <w:t>MS DOS</w:t>
+      </w:r>
+      <w:bookmarkEnd w:id="11"/>
+      <w:r>
+        <w:rPr>
+          <w:lang w:val="en-US"/>
+        </w:rPr>
+        <w:t xml:space="preserve"> </w:t>
+      </w:r>
+    </w:p>
+    <w:p>
+      <w:pPr>
+        <w:pStyle w:val="P"/>
+        <w:rPr>
+          <w:lang w:val="en-US"/>
+        </w:rPr>
+      </w:pPr>
+    </w:p>
+    <w:p>
+      <w:pPr>
+        <w:pStyle w:val="P"/>
+      </w:pPr>
+      <w:r>
+        <w:lastRenderedPageBreak/>
+        <w:t xml:space="preserve">ОС </w:t>
+      </w:r>
+      <w:r>
+        <w:rPr>
+          <w:lang w:val="en-US"/>
+        </w:rPr>
+        <w:t xml:space="preserve">Microsoft Disk Operating System (MS DOS) </w:t>
+      </w:r>
+      <w:r>
+        <w:t>створена для використання на персональних комп’ютерах</w:t>
+      </w:r>
+      <w:r>
+        <w:t xml:space="preserve"> і є прикладом системи з багаторівневою структурою.</w:t>
+      </w:r>
+    </w:p>
+    <w:p>
+      <w:pPr>
+        <w:pStyle w:val="P"/>
+      </w:pPr>
+      <w:r>
+        <w:rPr>
+          <w:lang w:val="en-US"/>
+        </w:rPr>
         <w:t xml:space="preserve">MS DOS </w:t>
       </w:r>
-    </w:p>
-    <w:p>
-      <w:pPr>
-        <w:pStyle w:val="P"/>
-        <w:rPr>
-          <w:lang w:val="en-US"/>
-        </w:rPr>
-      </w:pPr>
-    </w:p>
-    <w:p>
-      <w:pPr>
-        <w:pStyle w:val="P"/>
-        <w:rPr>
-          <w:lang w:val="en-US"/>
-        </w:rPr>
-      </w:pPr>
-    </w:p>
-    <w:p>
-      <w:pPr>
-        <w:pStyle w:val="P"/>
-      </w:pPr>
-    </w:p>
-    <w:p>
-      <w:pPr>
-        <w:pStyle w:val="P"/>
-        <w:rPr>
-          <w:lang w:val="en-US"/>
-        </w:rPr>
-      </w:pPr>
+      <w:r>
+        <w:t>розділена на різні шари, кожен з яких виконує свої функції. Такий підхід полегшує взаємодією з системою бо кожен з кожним рівнем можна працювати окремо.</w:t>
+      </w:r>
+    </w:p>
+    <w:p>
+      <w:pPr>
+        <w:pStyle w:val="P"/>
+      </w:pPr>
+      <w:r>
+        <w:t>Загальна структура виглядає так:</w:t>
+      </w:r>
+    </w:p>
+    <w:p>
+      <w:pPr>
+        <w:pStyle w:val="P"/>
+      </w:pPr>
+    </w:p>
+    <w:p>
+      <w:pPr>
+        <w:pStyle w:val="IMG"/>
+      </w:pPr>
+      <w:r>
+        <w:drawing>
+          <wp:inline distT="0" distB="0" distL="0" distR="0" wp14:anchorId="14DE1FBD" wp14:editId="6D1657CB">
+            <wp:extent cx="5731510" cy="3670935"/>
+            <wp:effectExtent l="0" t="0" r="2540" b="5715"/>
+            <wp:docPr id="1562269277" name="Рисунок 3" descr="MS-DOS Layered Structure"/>
+            <wp:cNvGraphicFramePr>
+              <a:graphicFrameLocks xmlns:a="http://schemas.openxmlformats.org/drawingml/2006/main" noChangeAspect="1"/>
+            </wp:cNvGraphicFramePr>
+            <a:graphic xmlns:a="http://schemas.openxmlformats.org/drawingml/2006/main">
+              <a:graphicData uri="http://schemas.openxmlformats.org/drawingml/2006/picture">
+                <pic:pic xmlns:pic="http://schemas.openxmlformats.org/drawingml/2006/picture">
+                  <pic:nvPicPr>
+                    <pic:cNvPr id="0" name="Picture 8" descr="MS-DOS Layered Structure"/>
+                    <pic:cNvPicPr>
+                      <a:picLocks noChangeAspect="1" noChangeArrowheads="1"/>
+                    </pic:cNvPicPr>
+                  </pic:nvPicPr>
+                  <pic:blipFill>
+                    <a:blip r:embed="rId18">
+                      <a:extLst>
+                        <a:ext uri="{28A0092B-C50C-407E-A947-70E740481C1C}">
+                          <a14:useLocalDpi xmlns:a14="http://schemas.microsoft.com/office/drawing/2010/main" val="0"/>
+                        </a:ext>
+                      </a:extLst>
+                    </a:blip>
+                    <a:srcRect/>
+                    <a:stretch>
+                      <a:fillRect/>
+                    </a:stretch>
+                  </pic:blipFill>
+                  <pic:spPr bwMode="auto">
+                    <a:xfrm>
+                      <a:off x="0" y="0"/>
+                      <a:ext cx="5731510" cy="3670935"/>
+                    </a:xfrm>
+                    <a:prstGeom prst="rect">
+                      <a:avLst/>
+                    </a:prstGeom>
+                    <a:noFill/>
+                    <a:ln>
+                      <a:noFill/>
+                    </a:ln>
+                  </pic:spPr>
+                </pic:pic>
+              </a:graphicData>
+            </a:graphic>
+          </wp:inline>
+        </w:drawing>
+      </w:r>
+    </w:p>
+    <w:p>
+      <w:pPr>
+        <w:pStyle w:val="IMG"/>
+        <w:rPr>
+          <w:lang w:val="en-US"/>
+        </w:rPr>
+      </w:pPr>
+      <w:r>
+        <w:t xml:space="preserve">Рисунок 1.3 – Структура </w:t>
+      </w:r>
+      <w:r>
+        <w:rPr>
+          <w:lang w:val="en-US"/>
+        </w:rPr>
+        <w:t>MS DOS</w:t>
+      </w:r>
+    </w:p>
+    <w:p>
+      <w:pPr>
+        <w:pStyle w:val="P"/>
+        <w:rPr>
+          <w:lang w:val="en-US"/>
+        </w:rPr>
+      </w:pPr>
+    </w:p>
+    <w:p>
+      <w:pPr>
+        <w:pStyle w:val="P"/>
+      </w:pPr>
+      <w:r>
+        <w:t>Нижче наведено пояснення кожного рівня:</w:t>
+      </w:r>
+    </w:p>
+    <w:p>
+      <w:pPr>
+        <w:pStyle w:val="P"/>
+        <w:rPr>
+          <w:lang w:val="en-US"/>
+        </w:rPr>
+      </w:pPr>
+      <w:r>
+        <w:rPr>
+          <w:i/>
+          <w:iCs/>
+          <w:lang w:val="en-US"/>
+        </w:rPr>
+        <w:t>Application Program</w:t>
+      </w:r>
+      <w:r>
+        <w:rPr>
+          <w:lang w:val="en-US"/>
+        </w:rPr>
+        <w:t xml:space="preserve"> </w:t>
+      </w:r>
+      <w:r>
+        <w:t xml:space="preserve">або </w:t>
+      </w:r>
+      <w:r>
+        <w:rPr>
+          <w:i/>
+          <w:iCs/>
+        </w:rPr>
+        <w:t>Програмне забезпечення</w:t>
+      </w:r>
+      <w:r>
+        <w:t xml:space="preserve"> містить програми корисні користувачам. Це рівень звичайних застосунків або прикладних програм.</w:t>
+      </w:r>
+    </w:p>
+    <w:p>
+      <w:pPr>
+        <w:pStyle w:val="P"/>
+      </w:pPr>
+      <w:r>
+        <w:rPr>
+          <w:i/>
+          <w:iCs/>
+          <w:lang w:val="en-US"/>
+        </w:rPr>
+        <w:lastRenderedPageBreak/>
+        <w:t>System Program</w:t>
+      </w:r>
+      <w:r>
+        <w:t xml:space="preserve"> або </w:t>
+      </w:r>
+      <w:r>
+        <w:rPr>
+          <w:i/>
+          <w:iCs/>
+        </w:rPr>
+        <w:t>Системне забезпечення</w:t>
+      </w:r>
+      <w:r>
+        <w:t xml:space="preserve"> надають програми для керування системою. Ці програми зазвичай не використовуються користувачем але допомагають системі взаємодіяти з іншими.</w:t>
+      </w:r>
+    </w:p>
+    <w:p>
+      <w:pPr>
+        <w:pStyle w:val="P"/>
+      </w:pPr>
+      <w:r>
+        <w:rPr>
+          <w:i/>
+          <w:iCs/>
+          <w:lang w:val="en-US"/>
+        </w:rPr>
+        <w:t>MS-DOS Device Drivers</w:t>
+      </w:r>
+      <w:r>
+        <w:t xml:space="preserve"> або </w:t>
+      </w:r>
+      <w:r>
+        <w:rPr>
+          <w:i/>
+          <w:iCs/>
+        </w:rPr>
+        <w:t xml:space="preserve">Драйвери пристроїв </w:t>
+      </w:r>
+      <w:r>
+        <w:rPr>
+          <w:i/>
+          <w:iCs/>
+          <w:lang w:val="en-US"/>
+        </w:rPr>
+        <w:t>MS-DOS</w:t>
+      </w:r>
+      <w:r>
+        <w:t xml:space="preserve"> є частиною операційної системи і надають різні драйвери, наприклад, клавіатурі, мишці, жорстким дискам, тощо: різним зовнішнім пристроям.</w:t>
+      </w:r>
+    </w:p>
+    <w:p>
+      <w:pPr>
+        <w:pStyle w:val="P"/>
+      </w:pPr>
+      <w:r>
+        <w:rPr>
+          <w:i/>
+          <w:iCs/>
+          <w:lang w:val="en-US"/>
+        </w:rPr>
+        <w:t>ROM BIOS Device Drivers</w:t>
+      </w:r>
+      <w:r>
+        <w:rPr>
+          <w:lang w:val="en-US"/>
+        </w:rPr>
+        <w:t xml:space="preserve"> </w:t>
+      </w:r>
+      <w:r>
+        <w:t xml:space="preserve">або </w:t>
+      </w:r>
+      <w:r>
+        <w:rPr>
+          <w:i/>
+          <w:iCs/>
+        </w:rPr>
+        <w:t xml:space="preserve">Драйвери пристроїв </w:t>
+      </w:r>
+      <w:r>
+        <w:rPr>
+          <w:i/>
+          <w:iCs/>
+          <w:lang w:val="en-US"/>
+        </w:rPr>
+        <w:t>ROM BIOS</w:t>
+      </w:r>
+      <w:r>
+        <w:t xml:space="preserve"> зберігають драйвери на схемах </w:t>
+      </w:r>
+      <w:r>
+        <w:rPr>
+          <w:lang w:val="en-US"/>
+        </w:rPr>
+        <w:t xml:space="preserve">EPROM </w:t>
+      </w:r>
+      <w:r>
+        <w:t xml:space="preserve">або </w:t>
+      </w:r>
+      <w:r>
+        <w:rPr>
+          <w:lang w:val="en-US"/>
+        </w:rPr>
+        <w:t xml:space="preserve">EEPROM </w:t>
+      </w:r>
+      <w:r>
+        <w:t xml:space="preserve">на материнській плані. Це драйвери основні для запуску комп’ютера. </w:t>
+      </w:r>
+      <w:r>
+        <w:rPr>
+          <w:i/>
+          <w:iCs/>
+          <w:lang w:val="en-US"/>
+        </w:rPr>
+        <w:t>BIOS</w:t>
+      </w:r>
+      <w:r>
+        <w:rPr>
+          <w:lang w:val="en-US"/>
+        </w:rPr>
+        <w:t xml:space="preserve"> – Basic Input Output System </w:t>
+      </w:r>
+      <w:r>
+        <w:t>або Базова система вводу виводу.</w:t>
+      </w:r>
+    </w:p>
+    <w:p>
+      <w:pPr>
+        <w:pStyle w:val="P"/>
+        <w:rPr>
+          <w:lang w:val="en-US"/>
+        </w:rPr>
+      </w:pPr>
+      <w:hyperlink r:id="rId19" w:history="1">
+        <w:r>
+          <w:rPr>
+            <w:rStyle w:val="a4"/>
+          </w:rPr>
+          <w:t>Джерело</w:t>
+        </w:r>
+      </w:hyperlink>
+    </w:p>
+    <w:p>
+      <w:pPr>
+        <w:pStyle w:val="P"/>
+      </w:pPr>
+    </w:p>
+    <w:p>
+      <w:pPr>
+        <w:pStyle w:val="H1"/>
+      </w:pPr>
+      <w:bookmarkStart w:id="12" w:name="_Toc179967585"/>
       <w:r>
         <w:t>Завантаження операційної системи</w:t>
       </w:r>
-      <w:r>
-        <w:t xml:space="preserve">, зокрема ОС </w:t>
+      <w:bookmarkEnd w:id="12"/>
+    </w:p>
+    <w:p>
+      <w:pPr>
+        <w:pStyle w:val="P"/>
+      </w:pPr>
+    </w:p>
+    <w:p>
+      <w:pPr>
+        <w:pStyle w:val="P"/>
+      </w:pPr>
+      <w:r>
+        <w:t xml:space="preserve">Процес заваннтаження операційної системи на комп’ютері це перенесення операційної системи з вторинної пам’яті в основну. Цей процес виконується </w:t>
+      </w:r>
+      <w:r>
+        <w:rPr>
+          <w:lang w:val="en-US"/>
+        </w:rPr>
+        <w:t>BIOS</w:t>
+      </w:r>
+      <w:r>
+        <w:t>ом.</w:t>
+      </w:r>
+    </w:p>
+    <w:p>
+      <w:pPr>
+        <w:pStyle w:val="P"/>
+      </w:pPr>
+      <w:r>
+        <w:t>Є два типи запуску системи:</w:t>
+      </w:r>
+    </w:p>
+    <w:p>
+      <w:pPr>
+        <w:pStyle w:val="P"/>
+        <w:numPr>
+          <w:ilvl w:val="0"/>
+          <w:numId w:val="3"/>
+        </w:numPr>
+      </w:pPr>
+      <w:r>
+        <w:t>холодний: звичайний запуск коли комп’ютер не працював, а потім натиснули кнопку живлення</w:t>
+      </w:r>
+    </w:p>
+    <w:p>
+      <w:pPr>
+        <w:pStyle w:val="P"/>
+        <w:numPr>
+          <w:ilvl w:val="0"/>
+          <w:numId w:val="3"/>
+        </w:numPr>
+      </w:pPr>
+      <w:r>
+        <w:t>теплий: виконується при перезавантаженні, коли комп’ютер вже працював і його перезавантажують</w:t>
+      </w:r>
+    </w:p>
+    <w:p>
+      <w:pPr>
+        <w:pStyle w:val="P"/>
+      </w:pPr>
+      <w:hyperlink r:id="rId20" w:anchor=":~:text=WindowsMicrosoft%20Technologies-,What%20is%20Booting%3F,-Booting%20is%20a" w:history="1">
+        <w:r>
+          <w:rPr>
+            <w:rStyle w:val="a4"/>
+          </w:rPr>
+          <w:t>Джерело</w:t>
+        </w:r>
+      </w:hyperlink>
+    </w:p>
+    <w:p>
+      <w:pPr>
+        <w:pStyle w:val="P"/>
+      </w:pPr>
+    </w:p>
+    <w:p>
+      <w:pPr>
+        <w:pStyle w:val="H2"/>
+        <w:rPr>
+          <w:i/>
+          <w:iCs/>
+          <w:lang w:val="en-US"/>
+        </w:rPr>
+      </w:pPr>
+      <w:bookmarkStart w:id="13" w:name="_Toc179967586"/>
+      <w:r>
+        <w:rPr>
+          <w:i/>
+          <w:iCs/>
+        </w:rPr>
+        <w:t xml:space="preserve">Запуск операційної системи </w:t>
+      </w:r>
+      <w:r>
+        <w:rPr>
+          <w:i/>
+          <w:iCs/>
+          <w:lang w:val="en-US"/>
+        </w:rPr>
+        <w:t>MS DOS</w:t>
+      </w:r>
+      <w:bookmarkEnd w:id="13"/>
+    </w:p>
+    <w:p>
+      <w:pPr>
+        <w:pStyle w:val="P"/>
+        <w:rPr>
+          <w:lang w:val="en-US"/>
+        </w:rPr>
+      </w:pPr>
+    </w:p>
+    <w:p>
+      <w:pPr>
+        <w:pStyle w:val="P"/>
+      </w:pPr>
+      <w:r>
+        <w:t xml:space="preserve">У </w:t>
       </w:r>
       <w:r>
         <w:rPr>
@@ -2716,19 +5184,301 @@
         </w:rPr>
         <w:t xml:space="preserve">MS DOS </w:t>
       </w:r>
-    </w:p>
-    <w:p>
-      <w:pPr>
-        <w:pStyle w:val="P"/>
-        <w:rPr>
-          <w:lang w:val="en-US"/>
-        </w:rPr>
-      </w:pPr>
-    </w:p>
-    <w:p>
-      <w:pPr>
-        <w:pStyle w:val="P"/>
-      </w:pPr>
+      <w:r>
+        <w:t>запуск складається з завантаження трьох файлів:</w:t>
+      </w:r>
+    </w:p>
+    <w:p>
+      <w:pPr>
+        <w:pStyle w:val="P"/>
+        <w:numPr>
+          <w:ilvl w:val="0"/>
+          <w:numId w:val="6"/>
+        </w:numPr>
+      </w:pPr>
+      <w:r>
+        <w:rPr>
+          <w:lang w:val="en-US"/>
+        </w:rPr>
+        <w:t xml:space="preserve">io.sys </w:t>
+      </w:r>
+    </w:p>
+    <w:p>
+      <w:pPr>
+        <w:pStyle w:val="P"/>
+        <w:numPr>
+          <w:ilvl w:val="0"/>
+          <w:numId w:val="6"/>
+        </w:numPr>
+      </w:pPr>
+      <w:r>
+        <w:rPr>
+          <w:lang w:val="en-US"/>
+        </w:rPr>
+        <w:t xml:space="preserve">msdos.sys </w:t>
+      </w:r>
+    </w:p>
+    <w:p>
+      <w:pPr>
+        <w:pStyle w:val="P"/>
+        <w:numPr>
+          <w:ilvl w:val="0"/>
+          <w:numId w:val="6"/>
+        </w:numPr>
+      </w:pPr>
+      <w:r>
+        <w:rPr>
+          <w:lang w:val="en-US"/>
+        </w:rPr>
+        <w:lastRenderedPageBreak/>
+        <w:t xml:space="preserve">command.com </w:t>
+      </w:r>
+    </w:p>
+    <w:p>
+      <w:pPr>
+        <w:pStyle w:val="P"/>
+      </w:pPr>
+      <w:r>
+        <w:t xml:space="preserve">Процес запуску </w:t>
+      </w:r>
+      <w:r>
+        <w:t>MS DOS</w:t>
+      </w:r>
+      <w:r>
+        <w:t xml:space="preserve"> виглядає так:</w:t>
+      </w:r>
+    </w:p>
+    <w:p>
+      <w:pPr>
+        <w:pStyle w:val="P"/>
+        <w:numPr>
+          <w:ilvl w:val="0"/>
+          <w:numId w:val="7"/>
+        </w:numPr>
+      </w:pPr>
+      <w:r>
+        <w:rPr>
+          <w:lang w:val="en-US"/>
+        </w:rPr>
+        <w:t xml:space="preserve">BIOS </w:t>
+      </w:r>
+      <w:r>
+        <w:t xml:space="preserve">виконує </w:t>
+      </w:r>
+      <w:r>
+        <w:rPr>
+          <w:lang w:val="en-US"/>
+        </w:rPr>
+        <w:t xml:space="preserve">Power-On Self Test (POST) </w:t>
+      </w:r>
+      <w:r>
+        <w:t xml:space="preserve">– перевіряє конфігурації переферії, дивиться чи під’єднані усі пристрої, тощо. Робить це у </w:t>
+      </w:r>
+      <w:r>
+        <w:rPr>
+          <w:lang w:val="en-US"/>
+        </w:rPr>
+        <w:t>Read Only Memory (ROM)</w:t>
+      </w:r>
+    </w:p>
+    <w:p>
+      <w:pPr>
+        <w:pStyle w:val="P"/>
+        <w:numPr>
+          <w:ilvl w:val="0"/>
+          <w:numId w:val="7"/>
+        </w:numPr>
+      </w:pPr>
+      <w:r>
+        <w:t xml:space="preserve">Шукає </w:t>
+      </w:r>
+      <w:r>
+        <w:rPr>
+          <w:lang w:val="en-US"/>
+        </w:rPr>
+        <w:t xml:space="preserve">Master Boot Record (MBR) </w:t>
+      </w:r>
+      <w:r>
+        <w:t xml:space="preserve">або Головний завантажувальний запис на фізичному диску. Якщо не знайдено на жорсткому диску, буде шукати на дисковводі. Якщо не знайдено на дисковводі, буде шукати на </w:t>
+      </w:r>
+      <w:r>
+        <w:rPr>
+          <w:lang w:val="en-US"/>
+        </w:rPr>
+        <w:t>CD-ROM</w:t>
+      </w:r>
+      <w:r>
+        <w:t>. Якщо не знайдено ніде, видасть повідомлення «</w:t>
+      </w:r>
+      <w:r>
+        <w:rPr>
+          <w:lang w:val="en-US"/>
+        </w:rPr>
+        <w:t>No Boot Device Found</w:t>
+      </w:r>
+      <w:r>
+        <w:t>» та зупинить роботу. Якщо завантажувальний запис знайдено</w:t>
+      </w:r>
+      <w:r>
+        <w:t>, підвантажує Завантажувач операційної системи (</w:t>
+      </w:r>
+      <w:r>
+        <w:rPr>
+          <w:lang w:val="en-US"/>
+        </w:rPr>
+        <w:t xml:space="preserve">Bootstrap Loader) </w:t>
+      </w:r>
+      <w:r>
+        <w:t>до оперативної пам’яті.</w:t>
+      </w:r>
+    </w:p>
+    <w:p>
+      <w:pPr>
+        <w:pStyle w:val="P"/>
+        <w:numPr>
+          <w:ilvl w:val="0"/>
+          <w:numId w:val="7"/>
+        </w:numPr>
+      </w:pPr>
+      <w:r>
+        <w:t xml:space="preserve">Завантажувач підвантажує файл </w:t>
+      </w:r>
+      <w:r>
+        <w:rPr>
+          <w:lang w:val="en-US"/>
+        </w:rPr>
+        <w:t xml:space="preserve">io.sys, </w:t>
+      </w:r>
+      <w:r>
+        <w:t xml:space="preserve">потім </w:t>
+      </w:r>
+      <w:r>
+        <w:rPr>
+          <w:lang w:val="en-US"/>
+        </w:rPr>
+        <w:t xml:space="preserve">msdos.sys – </w:t>
+      </w:r>
+      <w:r>
+        <w:t xml:space="preserve">це основний файл ОС </w:t>
+      </w:r>
+      <w:r>
+        <w:rPr>
+          <w:lang w:val="en-US"/>
+        </w:rPr>
+        <w:t>MS DOS.</w:t>
+      </w:r>
+    </w:p>
+    <w:p>
+      <w:pPr>
+        <w:pStyle w:val="P"/>
+        <w:numPr>
+          <w:ilvl w:val="0"/>
+          <w:numId w:val="7"/>
+        </w:numPr>
+      </w:pPr>
+      <w:r>
+        <w:t xml:space="preserve">Файл </w:t>
+      </w:r>
+      <w:r>
+        <w:rPr>
+          <w:lang w:val="en-US"/>
+        </w:rPr>
+        <w:t xml:space="preserve">msdos.sys </w:t>
+      </w:r>
+      <w:r>
+        <w:t xml:space="preserve">шукає командний інтерпретатор у файлі </w:t>
+      </w:r>
+      <w:r>
+        <w:rPr>
+          <w:lang w:val="en-US"/>
+        </w:rPr>
+        <w:t>config.sys</w:t>
+      </w:r>
+      <w:r>
+        <w:t xml:space="preserve">. Якщо знайдено, вантажить його до оперативної пам’яті. Якщо не знайдено, до пам’яті завантажує файл </w:t>
+      </w:r>
+      <w:r>
+        <w:rPr>
+          <w:lang w:val="en-US"/>
+        </w:rPr>
+        <w:t xml:space="preserve">command.com </w:t>
+      </w:r>
+      <w:r>
+        <w:t xml:space="preserve">як інтерпретатор команд за замовчуванням для </w:t>
+      </w:r>
+      <w:r>
+        <w:rPr>
+          <w:lang w:val="en-US"/>
+        </w:rPr>
+        <w:t>MS DOS.</w:t>
+      </w:r>
+    </w:p>
+    <w:p>
+      <w:pPr>
+        <w:pStyle w:val="P"/>
+        <w:numPr>
+          <w:ilvl w:val="0"/>
+          <w:numId w:val="7"/>
+        </w:numPr>
+      </w:pPr>
+      <w:r>
+        <w:t xml:space="preserve">Завантажує і запускає файл </w:t>
+      </w:r>
+      <w:r>
+        <w:rPr>
+          <w:lang w:val="en-US"/>
+        </w:rPr>
+        <w:t xml:space="preserve">autoexec.bat </w:t>
+      </w:r>
+      <w:r>
+        <w:t xml:space="preserve">який містить послідовність команд </w:t>
+      </w:r>
+      <w:r>
+        <w:rPr>
+          <w:lang w:val="en-US"/>
+        </w:rPr>
+        <w:t>DOS</w:t>
+      </w:r>
+      <w:r>
+        <w:t>.</w:t>
+      </w:r>
+    </w:p>
+    <w:p>
+      <w:pPr>
+        <w:pStyle w:val="P"/>
+        <w:numPr>
+          <w:ilvl w:val="0"/>
+          <w:numId w:val="7"/>
+        </w:numPr>
+      </w:pPr>
+      <w:r>
+        <w:t xml:space="preserve">Показує командний рядок </w:t>
+      </w:r>
+      <w:r>
+        <w:rPr>
+          <w:lang w:val="en-US"/>
+        </w:rPr>
+        <w:t xml:space="preserve">DOS </w:t>
+      </w:r>
+      <w:r>
+        <w:t>на екрані комп’ютера, виводить літеру завантажувального диску. Якщо бачимо це, операційна система успішно завантажена</w:t>
+      </w:r>
+      <w:r>
+        <w:t xml:space="preserve"> з диску до оперативної пам’яті.</w:t>
+      </w:r>
+    </w:p>
+    <w:p>
+      <w:pPr>
+        <w:pStyle w:val="P"/>
+      </w:pPr>
+      <w:hyperlink r:id="rId21" w:anchor=":~:text=Booting%20Process%20in-,DOS%20Operating%20System,-In%20DOS%20(Disc" w:history="1">
+        <w:r>
+          <w:rPr>
+            <w:rStyle w:val="a4"/>
+          </w:rPr>
+          <w:t>Джерело</w:t>
+        </w:r>
+      </w:hyperlink>
     </w:p>
     <w:sectPr>
       <w:pgSz w:w="11906" w:h="16838"/>
@@ -2832,6 +5582,273 @@
     </w:lvl>
   </w:abstractNum>
   <w:abstractNum w:abstractNumId="1" w15:restartNumberingAfterBreak="0">
+    <w:nsid w:val="4708321F"/>
+    <w:multiLevelType w:val="hybridMultilevel"/>
+    <w:tmpl w:val="E5EADBAE"/>
+    <w:lvl w:ilvl="0" w:tplc="F58C7EF4">
+      <w:start w:val="1"/>
+      <w:numFmt w:val="decimal"/>
+      <w:lvlText w:val="%1."/>
+      <w:lvlJc w:val="left"/>
+      <w:pPr>
+        <w:ind w:left="1211" w:hanging="360"/>
+      </w:pPr>
+      <w:rPr>
+        <w:rFonts w:hint="default"/>
+      </w:rPr>
+    </w:lvl>
+    <w:lvl w:ilvl="1" w:tplc="04220019" w:tentative="1">
+      <w:start w:val="1"/>
+      <w:numFmt w:val="lowerLetter"/>
+      <w:lvlText w:val="%2."/>
+      <w:lvlJc w:val="left"/>
+      <w:pPr>
+        <w:ind w:left="1931" w:hanging="360"/>
+      </w:pPr>
+    </w:lvl>
+    <w:lvl w:ilvl="2" w:tplc="0422001B" w:tentative="1">
+      <w:start w:val="1"/>
+      <w:numFmt w:val="lowerRoman"/>
+      <w:lvlText w:val="%3."/>
+      <w:lvlJc w:val="right"/>
+      <w:pPr>
+        <w:ind w:left="2651" w:hanging="180"/>
+      </w:pPr>
+    </w:lvl>
+    <w:lvl w:ilvl="3" w:tplc="0422000F" w:tentative="1">
+      <w:start w:val="1"/>
+      <w:numFmt w:val="decimal"/>
+      <w:lvlText w:val="%4."/>
+      <w:lvlJc w:val="left"/>
+      <w:pPr>
+        <w:ind w:left="3371" w:hanging="360"/>
+      </w:pPr>
+    </w:lvl>
+    <w:lvl w:ilvl="4" w:tplc="04220019" w:tentative="1">
+      <w:start w:val="1"/>
+      <w:numFmt w:val="lowerLetter"/>
+      <w:lvlText w:val="%5."/>
+      <w:lvlJc w:val="left"/>
+      <w:pPr>
+        <w:ind w:left="4091" w:hanging="360"/>
+      </w:pPr>
+    </w:lvl>
+    <w:lvl w:ilvl="5" w:tplc="0422001B" w:tentative="1">
+      <w:start w:val="1"/>
+      <w:numFmt w:val="lowerRoman"/>
+      <w:lvlText w:val="%6."/>
+      <w:lvlJc w:val="right"/>
+      <w:pPr>
+        <w:ind w:left="4811" w:hanging="180"/>
+      </w:pPr>
+    </w:lvl>
+    <w:lvl w:ilvl="6" w:tplc="0422000F" w:tentative="1">
+      <w:start w:val="1"/>
+      <w:numFmt w:val="decimal"/>
+      <w:lvlText w:val="%7."/>
+      <w:lvlJc w:val="left"/>
+      <w:pPr>
+        <w:ind w:left="5531" w:hanging="360"/>
+      </w:pPr>
+    </w:lvl>
+    <w:lvl w:ilvl="7" w:tplc="04220019" w:tentative="1">
+      <w:start w:val="1"/>
+      <w:numFmt w:val="lowerLetter"/>
+      <w:lvlText w:val="%8."/>
+      <w:lvlJc w:val="left"/>
+      <w:pPr>
+        <w:ind w:left="6251" w:hanging="360"/>
+      </w:pPr>
+    </w:lvl>
+    <w:lvl w:ilvl="8" w:tplc="0422001B" w:tentative="1">
+      <w:start w:val="1"/>
+      <w:numFmt w:val="lowerRoman"/>
+      <w:lvlText w:val="%9."/>
+      <w:lvlJc w:val="right"/>
+      <w:pPr>
+        <w:ind w:left="6971" w:hanging="180"/>
+      </w:pPr>
+    </w:lvl>
+  </w:abstractNum>
+  <w:abstractNum w:abstractNumId="2" w15:restartNumberingAfterBreak="0">
+    <w:nsid w:val="5D177ADE"/>
+    <w:multiLevelType w:val="hybridMultilevel"/>
+    <w:tmpl w:val="5DAC086E"/>
+    <w:lvl w:ilvl="0" w:tplc="42C01FDA">
+      <w:start w:val="1"/>
+      <w:numFmt w:val="decimal"/>
+      <w:lvlText w:val="%1."/>
+      <w:lvlJc w:val="left"/>
+      <w:pPr>
+        <w:ind w:left="1211" w:hanging="360"/>
+      </w:pPr>
+      <w:rPr>
+        <w:rFonts w:hint="default"/>
+      </w:rPr>
+    </w:lvl>
+    <w:lvl w:ilvl="1" w:tplc="04220019" w:tentative="1">
+      <w:start w:val="1"/>
+      <w:numFmt w:val="lowerLetter"/>
+      <w:lvlText w:val="%2."/>
+      <w:lvlJc w:val="left"/>
+      <w:pPr>
+        <w:ind w:left="1931" w:hanging="360"/>
+      </w:pPr>
+    </w:lvl>
+    <w:lvl w:ilvl="2" w:tplc="0422001B" w:tentative="1">
+      <w:start w:val="1"/>
+      <w:numFmt w:val="lowerRoman"/>
+      <w:lvlText w:val="%3."/>
+      <w:lvlJc w:val="right"/>
+      <w:pPr>
+        <w:ind w:left="2651" w:hanging="180"/>
+      </w:pPr>
+    </w:lvl>
+    <w:lvl w:ilvl="3" w:tplc="0422000F" w:tentative="1">
+      <w:start w:val="1"/>
+      <w:numFmt w:val="decimal"/>
+      <w:lvlText w:val="%4."/>
+      <w:lvlJc w:val="left"/>
+      <w:pPr>
+        <w:ind w:left="3371" w:hanging="360"/>
+      </w:pPr>
+    </w:lvl>
+    <w:lvl w:ilvl="4" w:tplc="04220019" w:tentative="1">
+      <w:start w:val="1"/>
+      <w:numFmt w:val="lowerLetter"/>
+      <w:lvlText w:val="%5."/>
+      <w:lvlJc w:val="left"/>
+      <w:pPr>
+        <w:ind w:left="4091" w:hanging="360"/>
+      </w:pPr>
+    </w:lvl>
+    <w:lvl w:ilvl="5" w:tplc="0422001B" w:tentative="1">
+      <w:start w:val="1"/>
+      <w:numFmt w:val="lowerRoman"/>
+      <w:lvlText w:val="%6."/>
+      <w:lvlJc w:val="right"/>
+      <w:pPr>
+        <w:ind w:left="4811" w:hanging="180"/>
+      </w:pPr>
+    </w:lvl>
+    <w:lvl w:ilvl="6" w:tplc="0422000F" w:tentative="1">
+      <w:start w:val="1"/>
+      <w:numFmt w:val="decimal"/>
+      <w:lvlText w:val="%7."/>
+      <w:lvlJc w:val="left"/>
+      <w:pPr>
+        <w:ind w:left="5531" w:hanging="360"/>
+      </w:pPr>
+    </w:lvl>
+    <w:lvl w:ilvl="7" w:tplc="04220019" w:tentative="1">
+      <w:start w:val="1"/>
+      <w:numFmt w:val="lowerLetter"/>
+      <w:lvlText w:val="%8."/>
+      <w:lvlJc w:val="left"/>
+      <w:pPr>
+        <w:ind w:left="6251" w:hanging="360"/>
+      </w:pPr>
+    </w:lvl>
+    <w:lvl w:ilvl="8" w:tplc="0422001B" w:tentative="1">
+      <w:start w:val="1"/>
+      <w:numFmt w:val="lowerRoman"/>
+      <w:lvlText w:val="%9."/>
+      <w:lvlJc w:val="right"/>
+      <w:pPr>
+        <w:ind w:left="6971" w:hanging="180"/>
+      </w:pPr>
+    </w:lvl>
+  </w:abstractNum>
+  <w:abstractNum w:abstractNumId="3" w15:restartNumberingAfterBreak="0">
+    <w:nsid w:val="62AF2166"/>
+    <w:multiLevelType w:val="hybridMultilevel"/>
+    <w:tmpl w:val="1E24A3B2"/>
+    <w:lvl w:ilvl="0" w:tplc="47223936">
+      <w:start w:val="1"/>
+      <w:numFmt w:val="decimal"/>
+      <w:lvlText w:val="%1."/>
+      <w:lvlJc w:val="left"/>
+      <w:pPr>
+        <w:ind w:left="1211" w:hanging="360"/>
+      </w:pPr>
+      <w:rPr>
+        <w:rFonts w:hint="default"/>
+      </w:rPr>
+    </w:lvl>
+    <w:lvl w:ilvl="1" w:tplc="04220019" w:tentative="1">
+      <w:start w:val="1"/>
+      <w:numFmt w:val="lowerLetter"/>
+      <w:lvlText w:val="%2."/>
+      <w:lvlJc w:val="left"/>
+      <w:pPr>
+        <w:ind w:left="1931" w:hanging="360"/>
+      </w:pPr>
+    </w:lvl>
+    <w:lvl w:ilvl="2" w:tplc="0422001B" w:tentative="1">
+      <w:start w:val="1"/>
+      <w:numFmt w:val="lowerRoman"/>
+      <w:lvlText w:val="%3."/>
+      <w:lvlJc w:val="right"/>
+      <w:pPr>
+        <w:ind w:left="2651" w:hanging="180"/>
+      </w:pPr>
+    </w:lvl>
+    <w:lvl w:ilvl="3" w:tplc="0422000F" w:tentative="1">
+      <w:start w:val="1"/>
+      <w:numFmt w:val="decimal"/>
+      <w:lvlText w:val="%4."/>
+      <w:lvlJc w:val="left"/>
+      <w:pPr>
+        <w:ind w:left="3371" w:hanging="360"/>
+      </w:pPr>
+    </w:lvl>
+    <w:lvl w:ilvl="4" w:tplc="04220019" w:tentative="1">
+      <w:start w:val="1"/>
+      <w:numFmt w:val="lowerLetter"/>
+      <w:lvlText w:val="%5."/>
+      <w:lvlJc w:val="left"/>
+      <w:pPr>
+        <w:ind w:left="4091" w:hanging="360"/>
+      </w:pPr>
+    </w:lvl>
+    <w:lvl w:ilvl="5" w:tplc="0422001B" w:tentative="1">
+      <w:start w:val="1"/>
+      <w:numFmt w:val="lowerRoman"/>
+      <w:lvlText w:val="%6."/>
+      <w:lvlJc w:val="right"/>
+      <w:pPr>
+        <w:ind w:left="4811" w:hanging="180"/>
+      </w:pPr>
+    </w:lvl>
+    <w:lvl w:ilvl="6" w:tplc="0422000F" w:tentative="1">
+      <w:start w:val="1"/>
+      <w:numFmt w:val="decimal"/>
+      <w:lvlText w:val="%7."/>
+      <w:lvlJc w:val="left"/>
+      <w:pPr>
+        <w:ind w:left="5531" w:hanging="360"/>
+      </w:pPr>
+    </w:lvl>
+    <w:lvl w:ilvl="7" w:tplc="04220019" w:tentative="1">
+      <w:start w:val="1"/>
+      <w:numFmt w:val="lowerLetter"/>
+      <w:lvlText w:val="%8."/>
+      <w:lvlJc w:val="left"/>
+      <w:pPr>
+        <w:ind w:left="6251" w:hanging="360"/>
+      </w:pPr>
+    </w:lvl>
+    <w:lvl w:ilvl="8" w:tplc="0422001B" w:tentative="1">
+      <w:start w:val="1"/>
+      <w:numFmt w:val="lowerRoman"/>
+      <w:lvlText w:val="%9."/>
+      <w:lvlJc w:val="right"/>
+      <w:pPr>
+        <w:ind w:left="6971" w:hanging="180"/>
+      </w:pPr>
+    </w:lvl>
+  </w:abstractNum>
+  <w:abstractNum w:abstractNumId="4" w15:restartNumberingAfterBreak="0">
     <w:nsid w:val="6F2F286C"/>
     <w:multiLevelType w:val="hybridMultilevel"/>
     <w:tmpl w:val="A6DCE550"/>
@@ -2943,7 +5960,7 @@
       </w:rPr>
     </w:lvl>
   </w:abstractNum>
-  <w:abstractNum w:abstractNumId="2" w15:restartNumberingAfterBreak="0">
+  <w:abstractNum w:abstractNumId="5" w15:restartNumberingAfterBreak="0">
     <w:nsid w:val="795D4379"/>
     <w:multiLevelType w:val="hybridMultilevel"/>
     <w:tmpl w:val="C21A163C"/>
@@ -3055,7 +6072,7 @@
       </w:rPr>
     </w:lvl>
   </w:abstractNum>
-  <w:abstractNum w:abstractNumId="3" w15:restartNumberingAfterBreak="0">
+  <w:abstractNum w:abstractNumId="6" w15:restartNumberingAfterBreak="0">
     <w:nsid w:val="7E322166"/>
     <w:multiLevelType w:val="hybridMultilevel"/>
     <w:tmpl w:val="5F5EF398"/>
@@ -3168,16 +6185,25 @@
     </w:lvl>
   </w:abstractNum>
   <w:num w:numId="1" w16cid:durableId="1471048762">
-    <w:abstractNumId w:val="2"/>
+    <w:abstractNumId w:val="5"/>
   </w:num>
   <w:num w:numId="2" w16cid:durableId="253591520">
-    <w:abstractNumId w:val="1"/>
+    <w:abstractNumId w:val="4"/>
   </w:num>
   <w:num w:numId="3" w16cid:durableId="130943409">
-    <w:abstractNumId w:val="3"/>
+    <w:abstractNumId w:val="6"/>
   </w:num>
   <w:num w:numId="4" w16cid:durableId="1860504346">
     <w:abstractNumId w:val="0"/>
+  </w:num>
+  <w:num w:numId="5" w16cid:durableId="155920316">
+    <w:abstractNumId w:val="3"/>
+  </w:num>
+  <w:num w:numId="6" w16cid:durableId="128325717">
+    <w:abstractNumId w:val="2"/>
+  </w:num>
+  <w:num w:numId="7" w16cid:durableId="173687441">
+    <w:abstractNumId w:val="1"/>
   </w:num>
 </w:numbering>
 </file>
@@ -3467,7 +6493,7 @@
     <w:lsdException w:name="Intense Reference" w:uiPriority="32"/>
     <w:lsdException w:name="Book Title" w:uiPriority="33"/>
     <w:lsdException w:name="Bibliography" w:semiHidden="1" w:uiPriority="37" w:unhideWhenUsed="1"/>
-    <w:lsdException w:name="TOC Heading" w:semiHidden="1" w:uiPriority="39" w:unhideWhenUsed="1"/>
+    <w:lsdException w:name="TOC Heading" w:semiHidden="1" w:uiPriority="39" w:unhideWhenUsed="1" w:qFormat="1"/>
     <w:lsdException w:name="Plain Table 1" w:uiPriority="41"/>
     <w:lsdException w:name="Plain Table 2" w:uiPriority="42"/>
     <w:lsdException w:name="Plain Table 3" w:uiPriority="43"/>
@@ -3652,7 +6678,6 @@
   <w:style w:type="character" w:default="1" w:styleId="a0">
     <w:name w:val="Default Paragraph Font"/>
     <w:uiPriority w:val="1"/>
-    <w:semiHidden/>
     <w:unhideWhenUsed/>
   </w:style>
   <w:style w:type="table" w:default="1" w:styleId="a1">
@@ -3696,6 +6721,7 @@
     <w:next w:val="a"/>
     <w:uiPriority w:val="39"/>
     <w:unhideWhenUsed/>
+    <w:qFormat/>
     <w:rsid w:val="00CD76ED"/>
     <w:pPr>
       <w:spacing w:line="259" w:lineRule="auto"/>

</xml_diff>